<commit_message>
SLoWMoTIoN Ver 1.21.2 : Report 3
</commit_message>
<xml_diff>
--- a/SLoWMoTIoN/RES/report/2/2-1 遊戲說明.docx
+++ b/SLoWMoTIoN/RES/report/2/2-1 遊戲說明.docx
@@ -11,30 +11,88 @@
         </w:numPr>
         <w:ind w:leftChars="0"/>
         <w:rPr>
-          <w:rFonts w:ascii="標楷體" w:eastAsia="標楷體" w:hAnsi="標楷體"/>
+          <w:rFonts w:ascii="Times New Roman" w:eastAsia="標楷體" w:hAnsi="Times New Roman"/>
         </w:rPr>
       </w:pPr>
       <w:r>
         <w:rPr>
-          <w:rFonts w:ascii="標楷體" w:eastAsia="標楷體" w:hAnsi="標楷體" w:hint="eastAsia"/>
+          <w:rFonts w:ascii="Times New Roman" w:eastAsia="標楷體" w:hAnsi="Times New Roman" w:hint="eastAsia"/>
         </w:rPr>
         <w:t>遊戲方式</w:t>
       </w:r>
       <w:r>
         <w:rPr>
-          <w:rFonts w:ascii="標楷體" w:eastAsia="標楷體" w:hAnsi="標楷體"/>
+          <w:rFonts w:ascii="Times New Roman" w:eastAsia="標楷體" w:hAnsi="Times New Roman"/>
         </w:rPr>
         <w:br/>
       </w:r>
       <w:r>
         <w:rPr>
-          <w:rFonts w:ascii="標楷體" w:eastAsia="標楷體" w:hAnsi="標楷體"/>
+          <w:rFonts w:ascii="Times New Roman" w:eastAsia="標楷體" w:hAnsi="Times New Roman"/>
+          <w:u w:val="single"/>
+        </w:rPr>
+        <w:t>A</w:t>
+      </w:r>
+      <w:r>
+        <w:rPr>
+          <w:rFonts w:ascii="Times New Roman" w:eastAsia="標楷體" w:hAnsi="Times New Roman" w:hint="eastAsia"/>
+        </w:rPr>
+        <w:t>、</w:t>
+      </w:r>
+      <w:r>
+        <w:rPr>
+          <w:rFonts w:ascii="Times New Roman" w:eastAsia="標楷體" w:hAnsi="Times New Roman" w:hint="eastAsia"/>
+          <w:u w:val="single"/>
+        </w:rPr>
+        <w:t>D</w:t>
+      </w:r>
+      <w:r>
+        <w:rPr>
+          <w:rFonts w:ascii="Times New Roman" w:eastAsia="標楷體" w:hAnsi="Times New Roman" w:hint="eastAsia"/>
+        </w:rPr>
+        <w:t>為左右移動，</w:t>
+      </w:r>
+      <w:r>
+        <w:rPr>
+          <w:rFonts w:ascii="Times New Roman" w:eastAsia="標楷體" w:hAnsi="Times New Roman" w:hint="eastAsia"/>
+          <w:u w:val="single"/>
+        </w:rPr>
+        <w:t>W</w:t>
+      </w:r>
+      <w:r>
+        <w:rPr>
+          <w:rFonts w:ascii="Times New Roman" w:eastAsia="標楷體" w:hAnsi="Times New Roman" w:hint="eastAsia"/>
+        </w:rPr>
+        <w:t>為跳躍，</w:t>
+      </w:r>
+      <w:r>
+        <w:rPr>
+          <w:rFonts w:ascii="Times New Roman" w:eastAsia="標楷體" w:hAnsi="Times New Roman" w:hint="eastAsia"/>
+          <w:u w:val="single"/>
+        </w:rPr>
+        <w:t>滑鼠左鍵</w:t>
+      </w:r>
+      <w:r>
+        <w:rPr>
+          <w:rFonts w:ascii="Times New Roman" w:eastAsia="標楷體" w:hAnsi="Times New Roman" w:hint="eastAsia"/>
+        </w:rPr>
+        <w:t>為射擊</w:t>
+      </w:r>
+      <w:r>
+        <w:rPr>
+          <w:rFonts w:ascii="Times New Roman" w:eastAsia="標楷體" w:hAnsi="Times New Roman"/>
+        </w:rPr>
+        <w:br/>
+      </w:r>
+      <w:r>
+        <w:rPr>
+          <w:rFonts w:ascii="Times New Roman" w:eastAsia="標楷體" w:hAnsi="Times New Roman"/>
           <w:noProof/>
         </w:rPr>
         <w:drawing>
-          <wp:inline distT="0" distB="0" distL="0" distR="0" wp14:anchorId="2064ED46" wp14:editId="650984B5">
-            <wp:extent cx="5274310" cy="3955415"/>
-            <wp:effectExtent l="0" t="0" r="2540" b="6985"/>
+          <wp:inline distT="0" distB="0" distL="0" distR="0" wp14:anchorId="2064ED46" wp14:editId="3DAE8FD8">
+            <wp:extent cx="2400193" cy="1800000"/>
+            <wp:effectExtent l="0" t="0" r="635" b="0"/>
             <wp:docPr id="18" name="圖片 18"/>
             <wp:cNvGraphicFramePr>
               <a:graphicFrameLocks xmlns:a="http://schemas.openxmlformats.org/drawingml/2006/main" noChangeAspect="1"/>
@@ -47,7 +105,7 @@
                     <pic:cNvPicPr/>
                   </pic:nvPicPr>
                   <pic:blipFill>
-                    <a:blip r:embed="rId5">
+                    <a:blip r:embed="rId7" cstate="print">
                       <a:extLst>
                         <a:ext uri="{28A0092B-C50C-407E-A947-70E740481C1C}">
                           <a14:useLocalDpi xmlns:a14="http://schemas.microsoft.com/office/drawing/2010/main" val="0"/>
@@ -61,7 +119,7 @@
                   <pic:spPr>
                     <a:xfrm>
                       <a:off x="0" y="0"/>
-                      <a:ext cx="5274310" cy="3955415"/>
+                      <a:ext cx="2400193" cy="1800000"/>
                     </a:xfrm>
                     <a:prstGeom prst="rect">
                       <a:avLst/>
@@ -75,13 +133,20 @@
       </w:r>
       <w:r>
         <w:rPr>
-          <w:rFonts w:ascii="標楷體" w:eastAsia="標楷體" w:hAnsi="標楷體"/>
+          <w:rFonts w:ascii="Times New Roman" w:eastAsia="標楷體" w:hAnsi="Times New Roman" w:hint="eastAsia"/>
           <w:noProof/>
         </w:rPr>
+        <w:t xml:space="preserve"> </w:t>
+      </w:r>
+      <w:r>
+        <w:rPr>
+          <w:rFonts w:ascii="Times New Roman" w:eastAsia="標楷體" w:hAnsi="Times New Roman"/>
+          <w:noProof/>
+        </w:rPr>
         <w:drawing>
-          <wp:inline distT="0" distB="0" distL="0" distR="0" wp14:anchorId="437F08DA" wp14:editId="2665D498">
-            <wp:extent cx="5274310" cy="3955415"/>
-            <wp:effectExtent l="0" t="0" r="2540" b="6985"/>
+          <wp:inline distT="0" distB="0" distL="0" distR="0" wp14:anchorId="5A5AF521" wp14:editId="31AB477C">
+            <wp:extent cx="2400193" cy="1800000"/>
+            <wp:effectExtent l="0" t="0" r="635" b="0"/>
             <wp:docPr id="21" name="圖片 21"/>
             <wp:cNvGraphicFramePr>
               <a:graphicFrameLocks xmlns:a="http://schemas.openxmlformats.org/drawingml/2006/main" noChangeAspect="1"/>
@@ -94,7 +159,7 @@
                     <pic:cNvPicPr/>
                   </pic:nvPicPr>
                   <pic:blipFill>
-                    <a:blip r:embed="rId6">
+                    <a:blip r:embed="rId8" cstate="print">
                       <a:extLst>
                         <a:ext uri="{28A0092B-C50C-407E-A947-70E740481C1C}">
                           <a14:useLocalDpi xmlns:a14="http://schemas.microsoft.com/office/drawing/2010/main" val="0"/>
@@ -108,7 +173,7 @@
                   <pic:spPr>
                     <a:xfrm>
                       <a:off x="0" y="0"/>
-                      <a:ext cx="5274310" cy="3955415"/>
+                      <a:ext cx="2400193" cy="1800000"/>
                     </a:xfrm>
                     <a:prstGeom prst="rect">
                       <a:avLst/>
@@ -120,43 +185,6 @@
           </wp:inline>
         </w:drawing>
       </w:r>
-      <w:r>
-        <w:rPr>
-          <w:rFonts w:ascii="標楷體" w:eastAsia="標楷體" w:hAnsi="標楷體"/>
-        </w:rPr>
-        <w:br/>
-      </w:r>
-      <w:r>
-        <w:rPr>
-          <w:rFonts w:ascii="標楷體" w:eastAsia="標楷體" w:hAnsi="標楷體" w:hint="eastAsia"/>
-        </w:rPr>
-        <w:lastRenderedPageBreak/>
-        <w:t>Z鍵觸發NPC對話、空白鍵使用</w:t>
-      </w:r>
-      <w:r>
-        <w:rPr>
-          <w:rFonts w:ascii="標楷體" w:eastAsia="標楷體" w:hAnsi="標楷體" w:hint="eastAsia"/>
-        </w:rPr>
-        <w:t>門傳</w:t>
-      </w:r>
-      <w:r>
-        <w:rPr>
-          <w:rFonts w:ascii="標楷體" w:eastAsia="標楷體" w:hAnsi="標楷體" w:hint="eastAsia"/>
-        </w:rPr>
-        <w:t>送</w:t>
-      </w:r>
-      <w:r>
-        <w:rPr>
-          <w:rFonts w:ascii="標楷體" w:eastAsia="標楷體" w:hAnsi="標楷體" w:hint="eastAsia"/>
-        </w:rPr>
-        <w:t>在後面特殊用法會詳細介紹</w:t>
-      </w:r>
-      <w:r>
-        <w:rPr>
-          <w:rFonts w:ascii="標楷體" w:eastAsia="標楷體" w:hAnsi="標楷體" w:hint="eastAsia"/>
-        </w:rPr>
-        <w:t>。</w:t>
-      </w:r>
     </w:p>
     <w:p>
       <w:pPr>
@@ -167,30 +195,209 @@
         </w:numPr>
         <w:ind w:leftChars="0"/>
         <w:rPr>
-          <w:rFonts w:ascii="標楷體" w:eastAsia="標楷體" w:hAnsi="標楷體"/>
+          <w:rFonts w:ascii="Times New Roman" w:eastAsia="標楷體" w:hAnsi="Times New Roman"/>
         </w:rPr>
       </w:pPr>
       <w:r>
         <w:rPr>
-          <w:rFonts w:ascii="標楷體" w:eastAsia="標楷體" w:hAnsi="標楷體" w:hint="eastAsia"/>
-        </w:rPr>
-        <w:t>遊戲規則</w:t>
-      </w:r>
-      <w:r>
-        <w:rPr>
-          <w:rFonts w:ascii="標楷體" w:eastAsia="標楷體" w:hAnsi="標楷體"/>
+          <w:rFonts w:ascii="Times New Roman" w:eastAsia="標楷體" w:hAnsi="Times New Roman" w:hint="eastAsia"/>
+        </w:rPr>
+        <w:t>遊戲規</w:t>
+      </w:r>
+      <w:proofErr w:type="gramStart"/>
+      <w:r>
+        <w:rPr>
+          <w:rFonts w:ascii="Times New Roman" w:eastAsia="標楷體" w:hAnsi="Times New Roman" w:hint="eastAsia"/>
+        </w:rPr>
+        <w:t>則</w:t>
+      </w:r>
+      <w:proofErr w:type="gramEnd"/>
+      <w:r>
+        <w:rPr>
+          <w:rFonts w:ascii="Times New Roman" w:eastAsia="標楷體" w:hAnsi="Times New Roman"/>
         </w:rPr>
         <w:br/>
       </w:r>
       <w:r>
         <w:rPr>
-          <w:rFonts w:ascii="標楷體" w:eastAsia="標楷體" w:hAnsi="標楷體"/>
+          <w:rFonts w:ascii="Times New Roman" w:eastAsia="標楷體" w:hAnsi="Times New Roman" w:hint="eastAsia"/>
+        </w:rPr>
+        <w:t>主角有血量</w:t>
+      </w:r>
+      <w:r>
+        <w:rPr>
+          <w:rFonts w:ascii="Times New Roman" w:eastAsia="標楷體" w:hAnsi="Times New Roman" w:hint="eastAsia"/>
+        </w:rPr>
+        <w:t>(</w:t>
+      </w:r>
+      <w:r>
+        <w:rPr>
+          <w:rFonts w:ascii="Times New Roman" w:eastAsia="標楷體" w:hAnsi="Times New Roman" w:hint="eastAsia"/>
+        </w:rPr>
+        <w:t>左</w:t>
+      </w:r>
+      <w:r>
+        <w:rPr>
+          <w:rFonts w:ascii="Times New Roman" w:eastAsia="標楷體" w:hAnsi="Times New Roman" w:hint="eastAsia"/>
+        </w:rPr>
+        <w:t>上</w:t>
+      </w:r>
+      <w:r>
+        <w:rPr>
+          <w:rFonts w:ascii="Times New Roman" w:eastAsia="標楷體" w:hAnsi="Times New Roman"/>
+        </w:rPr>
+        <w:t>)</w:t>
+      </w:r>
+      <w:r>
+        <w:rPr>
+          <w:rFonts w:ascii="Times New Roman" w:eastAsia="標楷體" w:hAnsi="Times New Roman" w:hint="eastAsia"/>
+        </w:rPr>
+        <w:t>、魔力</w:t>
+      </w:r>
+      <w:r>
+        <w:rPr>
+          <w:rFonts w:ascii="Times New Roman" w:eastAsia="標楷體" w:hAnsi="Times New Roman" w:hint="eastAsia"/>
+        </w:rPr>
+        <w:t>(</w:t>
+      </w:r>
+      <w:r>
+        <w:rPr>
+          <w:rFonts w:ascii="Times New Roman" w:eastAsia="標楷體" w:hAnsi="Times New Roman" w:hint="eastAsia"/>
+        </w:rPr>
+        <w:t>左上下</w:t>
+      </w:r>
+      <w:r>
+        <w:rPr>
+          <w:rFonts w:ascii="Times New Roman" w:eastAsia="標楷體" w:hAnsi="Times New Roman" w:hint="eastAsia"/>
+        </w:rPr>
+        <w:t>面</w:t>
+      </w:r>
+      <w:r>
+        <w:rPr>
+          <w:rFonts w:ascii="Times New Roman" w:eastAsia="標楷體" w:hAnsi="Times New Roman" w:hint="eastAsia"/>
+        </w:rPr>
+        <w:t>)</w:t>
+      </w:r>
+      <w:r>
+        <w:rPr>
+          <w:rFonts w:ascii="Times New Roman" w:eastAsia="標楷體" w:hAnsi="Times New Roman" w:hint="eastAsia"/>
+        </w:rPr>
+        <w:t>兩種狀態，當</w:t>
+      </w:r>
+      <w:proofErr w:type="gramStart"/>
+      <w:r>
+        <w:rPr>
+          <w:rFonts w:ascii="Times New Roman" w:eastAsia="標楷體" w:hAnsi="Times New Roman" w:hint="eastAsia"/>
+        </w:rPr>
+        <w:t>生命值歸</w:t>
+      </w:r>
+      <w:proofErr w:type="gramEnd"/>
+      <w:r>
+        <w:rPr>
+          <w:rFonts w:ascii="Times New Roman" w:eastAsia="標楷體" w:hAnsi="Times New Roman" w:hint="eastAsia"/>
+        </w:rPr>
+        <w:t>0</w:t>
+      </w:r>
+      <w:r>
+        <w:rPr>
+          <w:rFonts w:ascii="Times New Roman" w:eastAsia="標楷體" w:hAnsi="Times New Roman" w:hint="eastAsia"/>
+        </w:rPr>
+        <w:t>，即進入結局，</w:t>
+      </w:r>
+      <w:r>
+        <w:rPr>
+          <w:rFonts w:ascii="Times New Roman" w:eastAsia="標楷體" w:hAnsi="Times New Roman"/>
+        </w:rPr>
+        <w:br/>
+      </w:r>
+      <w:r>
+        <w:rPr>
+          <w:rFonts w:ascii="Times New Roman" w:eastAsia="標楷體" w:hAnsi="Times New Roman" w:hint="eastAsia"/>
+        </w:rPr>
+        <w:t>而魔力歸</w:t>
+      </w:r>
+      <w:r>
+        <w:rPr>
+          <w:rFonts w:ascii="Times New Roman" w:eastAsia="標楷體" w:hAnsi="Times New Roman" w:hint="eastAsia"/>
+        </w:rPr>
+        <w:t>0</w:t>
+      </w:r>
+      <w:r>
+        <w:rPr>
+          <w:rFonts w:ascii="Times New Roman" w:eastAsia="標楷體" w:hAnsi="Times New Roman" w:hint="eastAsia"/>
+        </w:rPr>
+        <w:t>，則會開始持續扣生命值</w:t>
+      </w:r>
+      <w:r>
+        <w:rPr>
+          <w:rFonts w:ascii="Times New Roman" w:eastAsia="標楷體" w:hAnsi="Times New Roman" w:hint="eastAsia"/>
+        </w:rPr>
+        <w:t>。</w:t>
+      </w:r>
+      <w:r>
+        <w:rPr>
+          <w:rFonts w:ascii="Times New Roman" w:eastAsia="標楷體" w:hAnsi="Times New Roman" w:hint="eastAsia"/>
+        </w:rPr>
+        <w:t>而時間</w:t>
+      </w:r>
+      <w:r>
+        <w:rPr>
+          <w:rFonts w:ascii="Times New Roman" w:eastAsia="標楷體" w:hAnsi="Times New Roman" w:hint="eastAsia"/>
+        </w:rPr>
+        <w:t>(</w:t>
+      </w:r>
+      <w:r>
+        <w:rPr>
+          <w:rFonts w:ascii="Times New Roman" w:eastAsia="標楷體" w:hAnsi="Times New Roman" w:hint="eastAsia"/>
+        </w:rPr>
+        <w:t>中上</w:t>
+      </w:r>
+      <w:r>
+        <w:rPr>
+          <w:rFonts w:ascii="Times New Roman" w:eastAsia="標楷體" w:hAnsi="Times New Roman" w:hint="eastAsia"/>
+        </w:rPr>
+        <w:t>)</w:t>
+      </w:r>
+      <w:r>
+        <w:rPr>
+          <w:rFonts w:ascii="Times New Roman" w:eastAsia="標楷體" w:hAnsi="Times New Roman" w:hint="eastAsia"/>
+        </w:rPr>
+        <w:t>結束，也會強制進入結局</w:t>
+      </w:r>
+      <w:r>
+        <w:rPr>
+          <w:rFonts w:ascii="Times New Roman" w:eastAsia="標楷體" w:hAnsi="Times New Roman" w:hint="eastAsia"/>
+        </w:rPr>
+        <w:t>，另外狀態欄下方的是積分，可以透過即殺</w:t>
+      </w:r>
+      <w:proofErr w:type="gramStart"/>
+      <w:r>
+        <w:rPr>
+          <w:rFonts w:ascii="Times New Roman" w:eastAsia="標楷體" w:hAnsi="Times New Roman" w:hint="eastAsia"/>
+        </w:rPr>
+        <w:t>小怪來</w:t>
+      </w:r>
+      <w:proofErr w:type="gramEnd"/>
+      <w:r>
+        <w:rPr>
+          <w:rFonts w:ascii="Times New Roman" w:eastAsia="標楷體" w:hAnsi="Times New Roman" w:hint="eastAsia"/>
+        </w:rPr>
+        <w:t>獲得。</w:t>
+      </w:r>
+      <w:r>
+        <w:rPr>
+          <w:rFonts w:ascii="Times New Roman" w:eastAsia="標楷體" w:hAnsi="Times New Roman"/>
+        </w:rPr>
+        <w:br/>
+      </w:r>
+      <w:r>
+        <w:rPr>
           <w:noProof/>
         </w:rPr>
         <w:drawing>
-          <wp:inline distT="0" distB="0" distL="0" distR="0" wp14:anchorId="01C3F80E" wp14:editId="341EEC5A">
-            <wp:extent cx="5274310" cy="3955415"/>
-            <wp:effectExtent l="0" t="0" r="2540" b="6985"/>
+          <wp:inline distT="0" distB="0" distL="0" distR="0" wp14:anchorId="01C3F80E" wp14:editId="675F31E5">
+            <wp:extent cx="2400193" cy="1800000"/>
+            <wp:effectExtent l="0" t="0" r="635" b="0"/>
             <wp:docPr id="19" name="圖片 19"/>
             <wp:cNvGraphicFramePr>
               <a:graphicFrameLocks xmlns:a="http://schemas.openxmlformats.org/drawingml/2006/main" noChangeAspect="1"/>
@@ -203,7 +410,7 @@
                     <pic:cNvPicPr/>
                   </pic:nvPicPr>
                   <pic:blipFill>
-                    <a:blip r:embed="rId7">
+                    <a:blip r:embed="rId9" cstate="print">
                       <a:extLst>
                         <a:ext uri="{28A0092B-C50C-407E-A947-70E740481C1C}">
                           <a14:useLocalDpi xmlns:a14="http://schemas.microsoft.com/office/drawing/2010/main" val="0"/>
@@ -217,7 +424,7 @@
                   <pic:spPr>
                     <a:xfrm>
                       <a:off x="0" y="0"/>
-                      <a:ext cx="5274310" cy="3955415"/>
+                      <a:ext cx="2400193" cy="1800000"/>
                     </a:xfrm>
                     <a:prstGeom prst="rect">
                       <a:avLst/>
@@ -231,13 +438,19 @@
       </w:r>
       <w:r>
         <w:rPr>
-          <w:rFonts w:ascii="標楷體" w:eastAsia="標楷體" w:hAnsi="標楷體"/>
+          <w:rFonts w:ascii="Times New Roman" w:eastAsia="標楷體" w:hAnsi="Times New Roman" w:hint="eastAsia"/>
           <w:noProof/>
         </w:rPr>
+        <w:t xml:space="preserve"> </w:t>
+      </w:r>
+      <w:r>
+        <w:rPr>
+          <w:noProof/>
+        </w:rPr>
         <w:drawing>
-          <wp:inline distT="0" distB="0" distL="0" distR="0" wp14:anchorId="0454FE37" wp14:editId="11967E91">
-            <wp:extent cx="5274310" cy="3955415"/>
-            <wp:effectExtent l="0" t="0" r="2540" b="6985"/>
+          <wp:inline distT="0" distB="0" distL="0" distR="0" wp14:anchorId="6C881B05" wp14:editId="5FDBAC1A">
+            <wp:extent cx="2400193" cy="1800000"/>
+            <wp:effectExtent l="0" t="0" r="635" b="0"/>
             <wp:docPr id="20" name="圖片 20"/>
             <wp:cNvGraphicFramePr>
               <a:graphicFrameLocks xmlns:a="http://schemas.openxmlformats.org/drawingml/2006/main" noChangeAspect="1"/>
@@ -250,7 +463,7 @@
                     <pic:cNvPicPr/>
                   </pic:nvPicPr>
                   <pic:blipFill>
-                    <a:blip r:embed="rId8">
+                    <a:blip r:embed="rId10" cstate="print">
                       <a:extLst>
                         <a:ext uri="{28A0092B-C50C-407E-A947-70E740481C1C}">
                           <a14:useLocalDpi xmlns:a14="http://schemas.microsoft.com/office/drawing/2010/main" val="0"/>
@@ -264,7 +477,7 @@
                   <pic:spPr>
                     <a:xfrm>
                       <a:off x="0" y="0"/>
-                      <a:ext cx="5274310" cy="3955415"/>
+                      <a:ext cx="2400193" cy="1800000"/>
                     </a:xfrm>
                     <a:prstGeom prst="rect">
                       <a:avLst/>
@@ -286,14 +499,13 @@
         </w:numPr>
         <w:ind w:leftChars="0"/>
         <w:rPr>
-          <w:rFonts w:ascii="標楷體" w:eastAsia="標楷體" w:hAnsi="標楷體"/>
+          <w:rFonts w:ascii="Times New Roman" w:eastAsia="標楷體" w:hAnsi="Times New Roman"/>
         </w:rPr>
       </w:pPr>
       <w:r>
         <w:rPr>
-          <w:rFonts w:ascii="標楷體" w:eastAsia="標楷體" w:hAnsi="標楷體" w:hint="eastAsia"/>
-        </w:rPr>
-        <w:lastRenderedPageBreak/>
+          <w:rFonts w:ascii="Times New Roman" w:eastAsia="標楷體" w:hAnsi="Times New Roman" w:hint="eastAsia"/>
+        </w:rPr>
         <w:t>特殊功能</w:t>
       </w:r>
     </w:p>
@@ -306,36 +518,30 @@
         </w:numPr>
         <w:ind w:leftChars="0"/>
         <w:rPr>
-          <w:rFonts w:ascii="標楷體" w:eastAsia="標楷體" w:hAnsi="標楷體"/>
+          <w:rFonts w:ascii="Times New Roman" w:eastAsia="標楷體" w:hAnsi="Times New Roman"/>
         </w:rPr>
       </w:pPr>
       <w:r>
         <w:rPr>
-          <w:rFonts w:ascii="標楷體" w:eastAsia="標楷體" w:hAnsi="標楷體" w:hint="eastAsia"/>
+          <w:rFonts w:ascii="Times New Roman" w:eastAsia="標楷體" w:hAnsi="Times New Roman" w:hint="eastAsia"/>
         </w:rPr>
         <w:t>傳送門：</w:t>
       </w:r>
-    </w:p>
-    <w:p>
-      <w:pPr>
-        <w:pStyle w:val="ab"/>
-        <w:numPr>
-          <w:ilvl w:val="1"/>
-          <w:numId w:val="1"/>
-        </w:numPr>
-        <w:ind w:leftChars="0"/>
-        <w:rPr>
-          <w:rFonts w:ascii="標楷體" w:eastAsia="標楷體" w:hAnsi="標楷體"/>
-        </w:rPr>
-      </w:pPr>
-      <w:r>
-        <w:rPr>
+      <w:r>
+        <w:rPr>
+          <w:rFonts w:ascii="Times New Roman" w:eastAsia="標楷體" w:hAnsi="Times New Roman"/>
+        </w:rPr>
+        <w:br/>
+      </w:r>
+      <w:r>
+        <w:rPr>
+          <w:rFonts w:ascii="Times New Roman" w:hAnsi="Times New Roman"/>
           <w:noProof/>
         </w:rPr>
         <w:drawing>
-          <wp:inline distT="0" distB="0" distL="0" distR="0" wp14:anchorId="33FAC0F8" wp14:editId="046A14F3">
-            <wp:extent cx="5267959" cy="3950970"/>
-            <wp:effectExtent l="0" t="0" r="9525" b="0"/>
+          <wp:inline distT="0" distB="0" distL="0" distR="0" wp14:anchorId="33FAC0F8" wp14:editId="17E517BC">
+            <wp:extent cx="2400000" cy="1800000"/>
+            <wp:effectExtent l="0" t="0" r="635" b="0"/>
             <wp:docPr id="2" name="圖片 2"/>
             <wp:cNvGraphicFramePr>
               <a:graphicFrameLocks xmlns:a="http://schemas.openxmlformats.org/drawingml/2006/main" noChangeAspect="1"/>
@@ -350,7 +556,7 @@
                     </pic:cNvPicPr>
                   </pic:nvPicPr>
                   <pic:blipFill>
-                    <a:blip r:embed="rId9">
+                    <a:blip r:embed="rId11" cstate="print">
                       <a:extLst>
                         <a:ext uri="{28A0092B-C50C-407E-A947-70E740481C1C}">
                           <a14:useLocalDpi xmlns:a14="http://schemas.microsoft.com/office/drawing/2010/main" val="0"/>
@@ -364,7 +570,7 @@
                   <pic:spPr bwMode="auto">
                     <a:xfrm>
                       <a:off x="0" y="0"/>
-                      <a:ext cx="5267959" cy="3950970"/>
+                      <a:ext cx="2400000" cy="1800000"/>
                     </a:xfrm>
                     <a:prstGeom prst="rect">
                       <a:avLst/>
@@ -380,6 +586,52 @@
           </wp:inline>
         </w:drawing>
       </w:r>
+      <w:r>
+        <w:rPr>
+          <w:rFonts w:ascii="Times New Roman" w:eastAsia="標楷體" w:hAnsi="Times New Roman"/>
+        </w:rPr>
+        <w:t xml:space="preserve"> </w:t>
+      </w:r>
+      <w:r>
+        <w:rPr>
+          <w:rFonts w:ascii="Times New Roman" w:eastAsia="標楷體" w:hAnsi="Times New Roman" w:hint="eastAsia"/>
+        </w:rPr>
+        <w:t>←在門上按</w:t>
+      </w:r>
+      <w:r>
+        <w:rPr>
+          <w:rFonts w:ascii="Times New Roman" w:eastAsia="標楷體" w:hAnsi="Times New Roman" w:hint="eastAsia"/>
+          <w:u w:val="single"/>
+        </w:rPr>
+        <w:t>空白</w:t>
+      </w:r>
+      <w:r>
+        <w:rPr>
+          <w:rFonts w:ascii="Times New Roman" w:eastAsia="標楷體" w:hAnsi="Times New Roman" w:hint="eastAsia"/>
+          <w:u w:val="single"/>
+        </w:rPr>
+        <w:t>鍵</w:t>
+      </w:r>
+      <w:r>
+        <w:rPr>
+          <w:rFonts w:ascii="Times New Roman" w:eastAsia="標楷體" w:hAnsi="Times New Roman" w:hint="eastAsia"/>
+        </w:rPr>
+        <w:t>可使用傳送門</w:t>
+      </w:r>
+    </w:p>
+    <w:p>
+      <w:pPr>
+        <w:widowControl/>
+        <w:rPr>
+          <w:rFonts w:ascii="Times New Roman" w:eastAsia="標楷體" w:hAnsi="Times New Roman"/>
+        </w:rPr>
+      </w:pPr>
+      <w:r>
+        <w:rPr>
+          <w:rFonts w:ascii="Times New Roman" w:eastAsia="標楷體" w:hAnsi="Times New Roman"/>
+        </w:rPr>
+        <w:br w:type="page"/>
+      </w:r>
     </w:p>
     <w:p>
       <w:pPr>
@@ -390,42 +642,31 @@
         </w:numPr>
         <w:ind w:leftChars="0"/>
         <w:rPr>
-          <w:rFonts w:ascii="標楷體" w:eastAsia="標楷體" w:hAnsi="標楷體"/>
+          <w:rFonts w:ascii="Times New Roman" w:eastAsia="標楷體" w:hAnsi="Times New Roman"/>
         </w:rPr>
       </w:pPr>
       <w:r>
         <w:rPr>
-          <w:rFonts w:ascii="標楷體" w:eastAsia="標楷體" w:hAnsi="標楷體" w:hint="eastAsia"/>
-        </w:rPr>
+          <w:rFonts w:ascii="Times New Roman" w:eastAsia="標楷體" w:hAnsi="Times New Roman" w:hint="eastAsia"/>
+        </w:rPr>
+        <w:lastRenderedPageBreak/>
         <w:t>對話框</w:t>
       </w:r>
       <w:r>
         <w:rPr>
-          <w:rFonts w:ascii="標楷體" w:eastAsia="標楷體" w:hAnsi="標楷體" w:hint="eastAsia"/>
-        </w:rPr>
-        <w:t>(</w:t>
-      </w:r>
-      <w:r>
-        <w:rPr>
-          <w:rFonts w:ascii="標楷體" w:eastAsia="標楷體" w:hAnsi="標楷體" w:hint="eastAsia"/>
-        </w:rPr>
-        <w:t>地圖事件、NP或BOSC對話以及結局都有用到</w:t>
-      </w:r>
-      <w:r>
-        <w:rPr>
-          <w:rFonts w:ascii="標楷體" w:eastAsia="標楷體" w:hAnsi="標楷體"/>
-        </w:rPr>
-        <w:t>)</w:t>
-      </w:r>
-      <w:r>
-        <w:rPr>
-          <w:rFonts w:ascii="標楷體" w:eastAsia="標楷體" w:hAnsi="標楷體"/>
+          <w:rFonts w:ascii="Times New Roman" w:eastAsia="標楷體" w:hAnsi="Times New Roman"/>
+        </w:rPr>
+        <w:br/>
+      </w:r>
+      <w:r>
+        <w:rPr>
+          <w:rFonts w:ascii="Times New Roman" w:eastAsia="標楷體" w:hAnsi="Times New Roman"/>
           <w:noProof/>
         </w:rPr>
         <w:drawing>
-          <wp:inline distT="0" distB="0" distL="0" distR="0" wp14:anchorId="05FA0EC5" wp14:editId="15AFA6DF">
-            <wp:extent cx="5274310" cy="3955415"/>
-            <wp:effectExtent l="0" t="0" r="2540" b="6985"/>
+          <wp:inline distT="0" distB="0" distL="0" distR="0" wp14:anchorId="05FA0EC5" wp14:editId="36CF9357">
+            <wp:extent cx="2400193" cy="1800000"/>
+            <wp:effectExtent l="0" t="0" r="635" b="0"/>
             <wp:docPr id="4" name="圖片 4"/>
             <wp:cNvGraphicFramePr>
               <a:graphicFrameLocks xmlns:a="http://schemas.openxmlformats.org/drawingml/2006/main" noChangeAspect="1"/>
@@ -438,7 +679,7 @@
                     <pic:cNvPicPr/>
                   </pic:nvPicPr>
                   <pic:blipFill>
-                    <a:blip r:embed="rId10">
+                    <a:blip r:embed="rId12" cstate="print">
                       <a:extLst>
                         <a:ext uri="{28A0092B-C50C-407E-A947-70E740481C1C}">
                           <a14:useLocalDpi xmlns:a14="http://schemas.microsoft.com/office/drawing/2010/main" val="0"/>
@@ -452,7 +693,7 @@
                   <pic:spPr>
                     <a:xfrm>
                       <a:off x="0" y="0"/>
-                      <a:ext cx="5274310" cy="3955415"/>
+                      <a:ext cx="2400193" cy="1800000"/>
                     </a:xfrm>
                     <a:prstGeom prst="rect">
                       <a:avLst/>
@@ -466,14 +707,78 @@
       </w:r>
       <w:r>
         <w:rPr>
-          <w:rFonts w:ascii="標楷體" w:eastAsia="標楷體" w:hAnsi="標楷體"/>
+          <w:rFonts w:ascii="Times New Roman" w:eastAsia="標楷體" w:hAnsi="Times New Roman" w:hint="eastAsia"/>
           <w:noProof/>
         </w:rPr>
-        <w:lastRenderedPageBreak/>
+        <w:t xml:space="preserve"> </w:t>
+      </w:r>
+      <w:r>
+        <w:rPr>
+          <w:rFonts w:ascii="Times New Roman" w:eastAsia="標楷體" w:hAnsi="Times New Roman" w:hint="eastAsia"/>
+        </w:rPr>
+        <w:t>←</w:t>
+      </w:r>
+      <w:r>
+        <w:rPr>
+          <w:rFonts w:ascii="Times New Roman" w:eastAsia="標楷體" w:hAnsi="Times New Roman" w:hint="eastAsia"/>
+        </w:rPr>
+        <w:t xml:space="preserve"> </w:t>
+      </w:r>
+      <w:r>
+        <w:rPr>
+          <w:rFonts w:ascii="Times New Roman" w:eastAsia="標楷體" w:hAnsi="Times New Roman" w:hint="eastAsia"/>
+        </w:rPr>
+        <w:t>遇到</w:t>
+      </w:r>
+      <w:r>
+        <w:rPr>
+          <w:rFonts w:ascii="Times New Roman" w:eastAsia="標楷體" w:hAnsi="Times New Roman" w:hint="eastAsia"/>
+        </w:rPr>
+        <w:t>NPC</w:t>
+      </w:r>
+      <w:r>
+        <w:rPr>
+          <w:rFonts w:ascii="Times New Roman" w:eastAsia="標楷體" w:hAnsi="Times New Roman" w:hint="eastAsia"/>
+        </w:rPr>
+        <w:t>時</w:t>
+      </w:r>
+      <w:r>
+        <w:rPr>
+          <w:rFonts w:ascii="Times New Roman" w:eastAsia="標楷體" w:hAnsi="Times New Roman" w:hint="eastAsia"/>
+          <w:u w:val="single"/>
+        </w:rPr>
+        <w:t>Z</w:t>
+      </w:r>
+      <w:r>
+        <w:rPr>
+          <w:rFonts w:ascii="Times New Roman" w:eastAsia="標楷體" w:hAnsi="Times New Roman" w:hint="eastAsia"/>
+          <w:u w:val="single"/>
+        </w:rPr>
+        <w:t>鍵</w:t>
+      </w:r>
+      <w:r>
+        <w:rPr>
+          <w:rFonts w:ascii="Times New Roman" w:eastAsia="標楷體" w:hAnsi="Times New Roman" w:hint="eastAsia"/>
+          <w:u w:val="single"/>
+        </w:rPr>
+        <w:t>可</w:t>
+      </w:r>
+      <w:r>
+        <w:rPr>
+          <w:rFonts w:ascii="Times New Roman" w:eastAsia="標楷體" w:hAnsi="Times New Roman" w:hint="eastAsia"/>
+          <w:u w:val="single"/>
+        </w:rPr>
+        <w:t>與其對話</w:t>
+      </w:r>
+      <w:r>
+        <w:rPr>
+          <w:rFonts w:ascii="Times New Roman" w:eastAsia="標楷體" w:hAnsi="Times New Roman"/>
+          <w:noProof/>
+        </w:rPr>
         <w:drawing>
-          <wp:inline distT="0" distB="0" distL="0" distR="0" wp14:anchorId="33A1A777" wp14:editId="5ECC53AA">
-            <wp:extent cx="5274310" cy="3955415"/>
-            <wp:effectExtent l="0" t="0" r="2540" b="6985"/>
+          <wp:inline distT="0" distB="0" distL="0" distR="0" wp14:anchorId="33B6E72F" wp14:editId="0ACFC893">
+            <wp:extent cx="2400193" cy="1800000"/>
+            <wp:effectExtent l="0" t="0" r="635" b="0"/>
             <wp:docPr id="3" name="圖片 3"/>
             <wp:cNvGraphicFramePr>
               <a:graphicFrameLocks xmlns:a="http://schemas.openxmlformats.org/drawingml/2006/main" noChangeAspect="1"/>
@@ -486,7 +791,7 @@
                     <pic:cNvPicPr/>
                   </pic:nvPicPr>
                   <pic:blipFill>
-                    <a:blip r:embed="rId11">
+                    <a:blip r:embed="rId13" cstate="print">
                       <a:extLst>
                         <a:ext uri="{28A0092B-C50C-407E-A947-70E740481C1C}">
                           <a14:useLocalDpi xmlns:a14="http://schemas.microsoft.com/office/drawing/2010/main" val="0"/>
@@ -500,7 +805,7 @@
                   <pic:spPr>
                     <a:xfrm>
                       <a:off x="0" y="0"/>
-                      <a:ext cx="5274310" cy="3955415"/>
+                      <a:ext cx="2400193" cy="1800000"/>
                     </a:xfrm>
                     <a:prstGeom prst="rect">
                       <a:avLst/>
@@ -512,6 +817,57 @@
           </wp:inline>
         </w:drawing>
       </w:r>
+      <w:r>
+        <w:rPr>
+          <w:rFonts w:ascii="Times New Roman" w:eastAsia="標楷體" w:hAnsi="Times New Roman" w:hint="eastAsia"/>
+          <w:u w:val="single"/>
+        </w:rPr>
+        <w:t xml:space="preserve"> </w:t>
+      </w:r>
+      <w:r>
+        <w:rPr>
+          <w:rFonts w:ascii="Times New Roman" w:eastAsia="標楷體" w:hAnsi="Times New Roman" w:hint="eastAsia"/>
+        </w:rPr>
+        <w:t>←</w:t>
+      </w:r>
+      <w:r>
+        <w:rPr>
+          <w:rFonts w:ascii="Times New Roman" w:eastAsia="標楷體" w:hAnsi="Times New Roman" w:hint="eastAsia"/>
+        </w:rPr>
+        <w:t xml:space="preserve"> </w:t>
+      </w:r>
+      <w:r>
+        <w:rPr>
+          <w:rFonts w:ascii="Times New Roman" w:eastAsia="標楷體" w:hAnsi="Times New Roman" w:hint="eastAsia"/>
+        </w:rPr>
+        <w:t>使用</w:t>
+      </w:r>
+      <w:r>
+        <w:rPr>
+          <w:rFonts w:ascii="Times New Roman" w:eastAsia="標楷體" w:hAnsi="Times New Roman"/>
+          <w:u w:val="single"/>
+        </w:rPr>
+        <w:t>Y</w:t>
+      </w:r>
+      <w:r>
+        <w:rPr>
+          <w:rFonts w:ascii="Times New Roman" w:eastAsia="標楷體" w:hAnsi="Times New Roman" w:hint="eastAsia"/>
+          <w:u w:val="single"/>
+        </w:rPr>
+        <w:t>鍵</w:t>
+      </w:r>
+      <w:r>
+        <w:rPr>
+          <w:rFonts w:ascii="Times New Roman" w:eastAsia="標楷體" w:hAnsi="Times New Roman" w:hint="eastAsia"/>
+        </w:rPr>
+        <w:t>可</w:t>
+      </w:r>
+      <w:r>
+        <w:rPr>
+          <w:rFonts w:ascii="Times New Roman" w:eastAsia="標楷體" w:hAnsi="Times New Roman" w:hint="eastAsia"/>
+        </w:rPr>
+        <w:t>跳過對話</w:t>
+      </w:r>
     </w:p>
     <w:p>
       <w:pPr>
@@ -522,30 +878,30 @@
         </w:numPr>
         <w:ind w:leftChars="0"/>
         <w:rPr>
-          <w:rFonts w:ascii="標楷體" w:eastAsia="標楷體" w:hAnsi="標楷體"/>
+          <w:rFonts w:ascii="Times New Roman" w:eastAsia="標楷體" w:hAnsi="Times New Roman"/>
         </w:rPr>
       </w:pPr>
       <w:r>
         <w:rPr>
-          <w:rFonts w:ascii="標楷體" w:eastAsia="標楷體" w:hAnsi="標楷體" w:hint="eastAsia"/>
+          <w:rFonts w:ascii="Times New Roman" w:eastAsia="標楷體" w:hAnsi="Times New Roman" w:hint="eastAsia"/>
         </w:rPr>
         <w:t>暫停面板</w:t>
       </w:r>
       <w:r>
         <w:rPr>
-          <w:rFonts w:ascii="標楷體" w:eastAsia="標楷體" w:hAnsi="標楷體"/>
+          <w:rFonts w:ascii="Times New Roman" w:eastAsia="標楷體" w:hAnsi="Times New Roman"/>
         </w:rPr>
         <w:br/>
       </w:r>
       <w:r>
         <w:rPr>
-          <w:rFonts w:ascii="標楷體" w:eastAsia="標楷體" w:hAnsi="標楷體"/>
+          <w:rFonts w:ascii="Times New Roman" w:eastAsia="標楷體" w:hAnsi="Times New Roman"/>
           <w:noProof/>
         </w:rPr>
         <w:drawing>
-          <wp:inline distT="0" distB="0" distL="0" distR="0" wp14:anchorId="4FFA2F2F" wp14:editId="35BE9F52">
-            <wp:extent cx="5274171" cy="3955311"/>
-            <wp:effectExtent l="0" t="0" r="3175" b="7620"/>
+          <wp:inline distT="0" distB="0" distL="0" distR="0" wp14:anchorId="4FFA2F2F" wp14:editId="4360D3F8">
+            <wp:extent cx="2400193" cy="1800000"/>
+            <wp:effectExtent l="0" t="0" r="635" b="0"/>
             <wp:docPr id="5" name="圖片 5"/>
             <wp:cNvGraphicFramePr>
               <a:graphicFrameLocks xmlns:a="http://schemas.openxmlformats.org/drawingml/2006/main" noChangeAspect="1"/>
@@ -558,7 +914,7 @@
                     <pic:cNvPicPr/>
                   </pic:nvPicPr>
                   <pic:blipFill>
-                    <a:blip r:embed="rId12">
+                    <a:blip r:embed="rId14" cstate="print">
                       <a:extLst>
                         <a:ext uri="{28A0092B-C50C-407E-A947-70E740481C1C}">
                           <a14:useLocalDpi xmlns:a14="http://schemas.microsoft.com/office/drawing/2010/main" val="0"/>
@@ -572,7 +928,7 @@
                   <pic:spPr>
                     <a:xfrm>
                       <a:off x="0" y="0"/>
-                      <a:ext cx="5286448" cy="3964518"/>
+                      <a:ext cx="2400193" cy="1800000"/>
                     </a:xfrm>
                     <a:prstGeom prst="rect">
                       <a:avLst/>
@@ -584,17 +940,53 @@
           </wp:inline>
         </w:drawing>
       </w:r>
+      <w:r>
+        <w:rPr>
+          <w:rFonts w:ascii="Times New Roman" w:eastAsia="標楷體" w:hAnsi="Times New Roman" w:hint="eastAsia"/>
+        </w:rPr>
+        <w:t xml:space="preserve"> </w:t>
+      </w:r>
+      <w:r>
+        <w:rPr>
+          <w:rFonts w:ascii="Times New Roman" w:eastAsia="標楷體" w:hAnsi="Times New Roman"/>
+        </w:rPr>
+        <w:br/>
+      </w:r>
+      <w:r>
+        <w:rPr>
+          <w:rFonts w:ascii="標楷體" w:eastAsia="標楷體" w:hAnsi="標楷體" w:hint="eastAsia"/>
+        </w:rPr>
+        <w:t>↑</w:t>
+      </w:r>
+      <w:r>
+        <w:rPr>
+          <w:rFonts w:ascii="Times New Roman" w:eastAsia="標楷體" w:hAnsi="Times New Roman" w:hint="eastAsia"/>
+        </w:rPr>
+        <w:t>提供</w:t>
+      </w:r>
+      <w:r>
+        <w:rPr>
+          <w:rFonts w:ascii="Times New Roman" w:eastAsia="標楷體" w:hAnsi="Times New Roman" w:hint="eastAsia"/>
+        </w:rPr>
+        <w:t>繼續遊戲、</w:t>
+      </w:r>
+      <w:r>
+        <w:rPr>
+          <w:rFonts w:ascii="Times New Roman" w:eastAsia="標楷體" w:hAnsi="Times New Roman" w:hint="eastAsia"/>
+        </w:rPr>
+        <w:t>重新開始、回主選單、離開、繼續</w:t>
+      </w:r>
     </w:p>
     <w:p>
       <w:pPr>
         <w:widowControl/>
         <w:rPr>
-          <w:rFonts w:ascii="標楷體" w:eastAsia="標楷體" w:hAnsi="標楷體" w:hint="eastAsia"/>
+          <w:rFonts w:ascii="Times New Roman" w:eastAsia="標楷體" w:hAnsi="Times New Roman"/>
         </w:rPr>
       </w:pPr>
       <w:r>
         <w:rPr>
-          <w:rFonts w:ascii="標楷體" w:eastAsia="標楷體" w:hAnsi="標楷體"/>
+          <w:rFonts w:ascii="Times New Roman" w:eastAsia="標楷體" w:hAnsi="Times New Roman"/>
         </w:rPr>
         <w:br w:type="page"/>
       </w:r>
@@ -608,63 +1000,69 @@
         </w:numPr>
         <w:ind w:leftChars="0"/>
         <w:rPr>
-          <w:rFonts w:ascii="標楷體" w:eastAsia="標楷體" w:hAnsi="標楷體"/>
+          <w:rFonts w:ascii="Times New Roman" w:eastAsia="標楷體" w:hAnsi="Times New Roman"/>
         </w:rPr>
       </w:pPr>
       <w:r>
         <w:rPr>
-          <w:rFonts w:ascii="標楷體" w:eastAsia="標楷體" w:hAnsi="標楷體" w:hint="eastAsia"/>
+          <w:rFonts w:ascii="Times New Roman" w:eastAsia="標楷體" w:hAnsi="Times New Roman" w:hint="eastAsia"/>
         </w:rPr>
         <w:lastRenderedPageBreak/>
         <w:t>地圖編輯器</w:t>
       </w:r>
       <w:r>
         <w:rPr>
-          <w:rFonts w:ascii="標楷體" w:eastAsia="標楷體" w:hAnsi="標楷體"/>
+          <w:rFonts w:ascii="Times New Roman" w:eastAsia="標楷體" w:hAnsi="Times New Roman"/>
         </w:rPr>
         <w:br/>
       </w:r>
       <w:r>
         <w:rPr>
-          <w:rFonts w:ascii="標楷體" w:eastAsia="標楷體" w:hAnsi="標楷體" w:hint="eastAsia"/>
+          <w:rFonts w:ascii="Times New Roman" w:eastAsia="標楷體" w:hAnsi="Times New Roman" w:hint="eastAsia"/>
         </w:rPr>
         <w:t>提供快速的修改、新增地圖介面</w:t>
       </w:r>
       <w:r>
         <w:rPr>
-          <w:rFonts w:ascii="標楷體" w:eastAsia="標楷體" w:hAnsi="標楷體" w:hint="eastAsia"/>
+          <w:rFonts w:ascii="Times New Roman" w:eastAsia="標楷體" w:hAnsi="Times New Roman" w:hint="eastAsia"/>
         </w:rPr>
         <w:t>，再主程式中按下</w:t>
       </w:r>
       <w:r>
         <w:rPr>
-          <w:rFonts w:ascii="標楷體" w:eastAsia="標楷體" w:hAnsi="標楷體" w:hint="eastAsia"/>
-          <w:b/>
-          <w:bCs/>
-        </w:rPr>
-        <w:t>N鍵</w:t>
-      </w:r>
-      <w:r>
-        <w:rPr>
-          <w:rFonts w:ascii="標楷體" w:eastAsia="標楷體" w:hAnsi="標楷體" w:hint="eastAsia"/>
+          <w:rFonts w:ascii="Times New Roman" w:eastAsia="標楷體" w:hAnsi="Times New Roman" w:hint="eastAsia"/>
+          <w:u w:val="single"/>
+        </w:rPr>
+        <w:t>N</w:t>
+      </w:r>
+      <w:r>
+        <w:rPr>
+          <w:rFonts w:ascii="Times New Roman" w:eastAsia="標楷體" w:hAnsi="Times New Roman" w:hint="eastAsia"/>
+          <w:u w:val="single"/>
+        </w:rPr>
+        <w:t>鍵</w:t>
+      </w:r>
+      <w:r>
+        <w:rPr>
+          <w:rFonts w:ascii="Times New Roman" w:eastAsia="標楷體" w:hAnsi="Times New Roman" w:hint="eastAsia"/>
         </w:rPr>
         <w:t>後進入</w:t>
       </w:r>
       <w:r>
         <w:rPr>
-          <w:rFonts w:ascii="標楷體" w:eastAsia="標楷體" w:hAnsi="標楷體"/>
+          <w:rFonts w:ascii="Times New Roman" w:eastAsia="標楷體" w:hAnsi="Times New Roman"/>
         </w:rPr>
         <w:br/>
       </w:r>
       <w:r>
         <w:rPr>
-          <w:rFonts w:ascii="標楷體" w:eastAsia="標楷體" w:hAnsi="標楷體"/>
+          <w:rFonts w:ascii="Times New Roman" w:eastAsia="標楷體" w:hAnsi="Times New Roman"/>
           <w:noProof/>
         </w:rPr>
         <w:drawing>
-          <wp:inline distT="0" distB="0" distL="0" distR="0" wp14:anchorId="19C64CB0" wp14:editId="1FD3AFC0">
-            <wp:extent cx="5274310" cy="3928745"/>
-            <wp:effectExtent l="0" t="0" r="2540" b="0"/>
+          <wp:inline distT="0" distB="0" distL="0" distR="0" wp14:anchorId="19C64CB0" wp14:editId="5B9585E1">
+            <wp:extent cx="2416486" cy="1800000"/>
+            <wp:effectExtent l="0" t="0" r="3175" b="0"/>
             <wp:docPr id="7" name="圖片 7"/>
             <wp:cNvGraphicFramePr>
               <a:graphicFrameLocks xmlns:a="http://schemas.openxmlformats.org/drawingml/2006/main" noChangeAspect="1"/>
@@ -677,7 +1075,7 @@
                     <pic:cNvPicPr/>
                   </pic:nvPicPr>
                   <pic:blipFill>
-                    <a:blip r:embed="rId13">
+                    <a:blip r:embed="rId15" cstate="print">
                       <a:extLst>
                         <a:ext uri="{28A0092B-C50C-407E-A947-70E740481C1C}">
                           <a14:useLocalDpi xmlns:a14="http://schemas.microsoft.com/office/drawing/2010/main" val="0"/>
@@ -691,7 +1089,7 @@
                   <pic:spPr>
                     <a:xfrm>
                       <a:off x="0" y="0"/>
-                      <a:ext cx="5274310" cy="3928745"/>
+                      <a:ext cx="2416486" cy="1800000"/>
                     </a:xfrm>
                     <a:prstGeom prst="rect">
                       <a:avLst/>
@@ -713,38 +1111,72 @@
         </w:numPr>
         <w:ind w:leftChars="0"/>
         <w:rPr>
-          <w:rFonts w:ascii="標楷體" w:eastAsia="標楷體" w:hAnsi="標楷體"/>
+          <w:rFonts w:ascii="Times New Roman" w:eastAsia="標楷體" w:hAnsi="Times New Roman"/>
         </w:rPr>
       </w:pPr>
       <w:r>
         <w:rPr>
-          <w:rFonts w:ascii="標楷體" w:eastAsia="標楷體" w:hAnsi="標楷體" w:hint="eastAsia"/>
-        </w:rPr>
-        <w:t>讀取要新增的物件，注意只能讀取BMP，霍地讀資訊</w:t>
-      </w:r>
-      <w:proofErr w:type="spellStart"/>
-      <w:r>
-        <w:rPr>
-          <w:rFonts w:ascii="標楷體" w:eastAsia="標楷體" w:hAnsi="標楷體"/>
-        </w:rPr>
-        <w:t>TxT</w:t>
-      </w:r>
-      <w:proofErr w:type="spellEnd"/>
-      <w:r>
-        <w:rPr>
-          <w:rFonts w:ascii="標楷體" w:eastAsia="標楷體" w:hAnsi="標楷體"/>
+          <w:rFonts w:ascii="Times New Roman" w:eastAsia="標楷體" w:hAnsi="Times New Roman" w:hint="eastAsia"/>
+        </w:rPr>
+        <w:t>讀取要新增的物件，注意只能讀取</w:t>
+      </w:r>
+      <w:r>
+        <w:rPr>
+          <w:rFonts w:ascii="Times New Roman" w:eastAsia="標楷體" w:hAnsi="Times New Roman" w:hint="eastAsia"/>
+        </w:rPr>
+        <w:t>BMP</w:t>
+      </w:r>
+      <w:r>
+        <w:rPr>
+          <w:rFonts w:ascii="Times New Roman" w:eastAsia="標楷體" w:hAnsi="Times New Roman" w:hint="eastAsia"/>
+        </w:rPr>
+        <w:t>，</w:t>
+      </w:r>
+      <w:r>
+        <w:rPr>
+          <w:rFonts w:ascii="Times New Roman" w:eastAsia="標楷體" w:hAnsi="Times New Roman" w:hint="eastAsia"/>
+        </w:rPr>
+        <w:t>或地圖</w:t>
+      </w:r>
+      <w:r>
+        <w:rPr>
+          <w:rFonts w:ascii="Times New Roman" w:eastAsia="標楷體" w:hAnsi="Times New Roman" w:hint="eastAsia"/>
+        </w:rPr>
+        <w:t>資訊</w:t>
+      </w:r>
+      <w:r>
+        <w:rPr>
+          <w:rFonts w:ascii="Times New Roman" w:eastAsia="標楷體" w:hAnsi="Times New Roman" w:hint="eastAsia"/>
+        </w:rPr>
+        <w:t>t</w:t>
+      </w:r>
+      <w:r>
+        <w:rPr>
+          <w:rFonts w:ascii="Times New Roman" w:eastAsia="標楷體" w:hAnsi="Times New Roman"/>
+        </w:rPr>
+        <w:t>xt</w:t>
+      </w:r>
+      <w:r>
+        <w:rPr>
+          <w:rFonts w:ascii="Times New Roman" w:eastAsia="標楷體" w:hAnsi="Times New Roman" w:hint="eastAsia"/>
+        </w:rPr>
+        <w:t>檔</w:t>
+      </w:r>
+      <w:r>
+        <w:rPr>
+          <w:rFonts w:ascii="Times New Roman" w:eastAsia="標楷體" w:hAnsi="Times New Roman"/>
         </w:rPr>
         <w:br/>
       </w:r>
       <w:r>
         <w:rPr>
-          <w:rFonts w:ascii="標楷體" w:eastAsia="標楷體" w:hAnsi="標楷體"/>
+          <w:rFonts w:ascii="Times New Roman" w:eastAsia="標楷體" w:hAnsi="Times New Roman"/>
           <w:noProof/>
         </w:rPr>
         <w:drawing>
-          <wp:inline distT="0" distB="0" distL="0" distR="0" wp14:anchorId="4FE8A621" wp14:editId="303FFA0D">
-            <wp:extent cx="5274310" cy="3928745"/>
-            <wp:effectExtent l="0" t="0" r="2540" b="0"/>
+          <wp:inline distT="0" distB="0" distL="0" distR="0" wp14:anchorId="4FE8A621" wp14:editId="5A60A278">
+            <wp:extent cx="3141431" cy="2340000"/>
+            <wp:effectExtent l="0" t="0" r="1905" b="3175"/>
             <wp:docPr id="14" name="圖片 14"/>
             <wp:cNvGraphicFramePr>
               <a:graphicFrameLocks xmlns:a="http://schemas.openxmlformats.org/drawingml/2006/main" noChangeAspect="1"/>
@@ -757,7 +1189,7 @@
                     <pic:cNvPicPr/>
                   </pic:nvPicPr>
                   <pic:blipFill>
-                    <a:blip r:embed="rId14">
+                    <a:blip r:embed="rId16" cstate="print">
                       <a:extLst>
                         <a:ext uri="{28A0092B-C50C-407E-A947-70E740481C1C}">
                           <a14:useLocalDpi xmlns:a14="http://schemas.microsoft.com/office/drawing/2010/main" val="0"/>
@@ -771,7 +1203,7 @@
                   <pic:spPr>
                     <a:xfrm>
                       <a:off x="0" y="0"/>
-                      <a:ext cx="5274310" cy="3928745"/>
+                      <a:ext cx="3141431" cy="2340000"/>
                     </a:xfrm>
                     <a:prstGeom prst="rect">
                       <a:avLst/>
@@ -793,71 +1225,82 @@
         </w:numPr>
         <w:ind w:leftChars="0"/>
         <w:rPr>
-          <w:rFonts w:ascii="標楷體" w:eastAsia="標楷體" w:hAnsi="標楷體"/>
+          <w:rFonts w:ascii="Times New Roman" w:eastAsia="標楷體" w:hAnsi="Times New Roman"/>
         </w:rPr>
       </w:pPr>
       <w:r>
         <w:rPr>
-          <w:rFonts w:ascii="標楷體" w:eastAsia="標楷體" w:hAnsi="標楷體" w:hint="eastAsia"/>
-        </w:rPr>
-        <w:lastRenderedPageBreak/>
+          <w:rFonts w:ascii="Times New Roman" w:eastAsia="標楷體" w:hAnsi="Times New Roman" w:hint="eastAsia"/>
+        </w:rPr>
         <w:t>滑鼠拖曳畫面上的</w:t>
       </w:r>
       <w:proofErr w:type="gramStart"/>
       <w:r>
         <w:rPr>
-          <w:rFonts w:ascii="標楷體" w:eastAsia="標楷體" w:hAnsi="標楷體" w:hint="eastAsia"/>
+          <w:rFonts w:ascii="Times New Roman" w:eastAsia="標楷體" w:hAnsi="Times New Roman" w:hint="eastAsia"/>
         </w:rPr>
         <w:t>障礙物或門</w:t>
       </w:r>
       <w:proofErr w:type="gramEnd"/>
       <w:r>
         <w:rPr>
-          <w:rFonts w:ascii="標楷體" w:eastAsia="標楷體" w:hAnsi="標楷體" w:hint="eastAsia"/>
+          <w:rFonts w:ascii="Times New Roman" w:eastAsia="標楷體" w:hAnsi="Times New Roman" w:hint="eastAsia"/>
         </w:rPr>
         <w:t>：拖曳該物件</w:t>
       </w:r>
       <w:r>
         <w:rPr>
-          <w:rFonts w:ascii="標楷體" w:eastAsia="標楷體" w:hAnsi="標楷體"/>
+          <w:rFonts w:ascii="Times New Roman" w:eastAsia="標楷體" w:hAnsi="Times New Roman"/>
         </w:rPr>
         <w:br/>
       </w:r>
       <w:r>
         <w:rPr>
-          <w:rFonts w:ascii="標楷體" w:eastAsia="標楷體" w:hAnsi="標楷體" w:hint="eastAsia"/>
+          <w:rFonts w:ascii="Times New Roman" w:eastAsia="標楷體" w:hAnsi="Times New Roman" w:hint="eastAsia"/>
         </w:rPr>
         <w:t>滑鼠點擊畫面上的</w:t>
       </w:r>
       <w:proofErr w:type="gramStart"/>
       <w:r>
         <w:rPr>
-          <w:rFonts w:ascii="標楷體" w:eastAsia="標楷體" w:hAnsi="標楷體" w:hint="eastAsia"/>
+          <w:rFonts w:ascii="Times New Roman" w:eastAsia="標楷體" w:hAnsi="Times New Roman" w:hint="eastAsia"/>
         </w:rPr>
         <w:t>障礙物或門</w:t>
       </w:r>
       <w:proofErr w:type="gramEnd"/>
       <w:r>
         <w:rPr>
-          <w:rFonts w:ascii="標楷體" w:eastAsia="標楷體" w:hAnsi="標楷體" w:hint="eastAsia"/>
-        </w:rPr>
-        <w:t>，並且按下delete鍵後：刪除選取的物</w:t>
-      </w:r>
-      <w:r>
-        <w:rPr>
-          <w:rFonts w:ascii="標楷體" w:eastAsia="標楷體" w:hAnsi="標楷體"/>
+          <w:rFonts w:ascii="Times New Roman" w:eastAsia="標楷體" w:hAnsi="Times New Roman" w:hint="eastAsia"/>
+        </w:rPr>
+        <w:t>，並且按下</w:t>
+      </w:r>
+      <w:r>
+        <w:rPr>
+          <w:rFonts w:ascii="Times New Roman" w:eastAsia="標楷體" w:hAnsi="Times New Roman" w:hint="eastAsia"/>
+        </w:rPr>
+        <w:t>delete</w:t>
+      </w:r>
+      <w:r>
+        <w:rPr>
+          <w:rFonts w:ascii="Times New Roman" w:eastAsia="標楷體" w:hAnsi="Times New Roman" w:hint="eastAsia"/>
+        </w:rPr>
+        <w:t>鍵後：刪除選取的物</w:t>
+      </w:r>
+      <w:r>
+        <w:rPr>
+          <w:rFonts w:ascii="Times New Roman" w:eastAsia="標楷體" w:hAnsi="Times New Roman"/>
         </w:rPr>
         <w:br/>
       </w:r>
       <w:r>
         <w:rPr>
-          <w:rFonts w:ascii="標楷體" w:eastAsia="標楷體" w:hAnsi="標楷體"/>
+          <w:rFonts w:ascii="Times New Roman" w:eastAsia="標楷體" w:hAnsi="Times New Roman"/>
           <w:noProof/>
         </w:rPr>
         <w:drawing>
-          <wp:inline distT="0" distB="0" distL="0" distR="0" wp14:anchorId="25C022E8" wp14:editId="74BF6C91">
-            <wp:extent cx="4591448" cy="3420093"/>
-            <wp:effectExtent l="0" t="0" r="0" b="9525"/>
+          <wp:inline distT="0" distB="0" distL="0" distR="0" wp14:anchorId="25C022E8" wp14:editId="52C8ADB7">
+            <wp:extent cx="3141431" cy="2340000"/>
+            <wp:effectExtent l="0" t="0" r="1905" b="3175"/>
             <wp:docPr id="13" name="圖片 13"/>
             <wp:cNvGraphicFramePr>
               <a:graphicFrameLocks xmlns:a="http://schemas.openxmlformats.org/drawingml/2006/main" noChangeAspect="1"/>
@@ -870,7 +1313,7 @@
                     <pic:cNvPicPr/>
                   </pic:nvPicPr>
                   <pic:blipFill>
-                    <a:blip r:embed="rId15">
+                    <a:blip r:embed="rId17">
                       <a:extLst>
                         <a:ext uri="{28A0092B-C50C-407E-A947-70E740481C1C}">
                           <a14:useLocalDpi xmlns:a14="http://schemas.microsoft.com/office/drawing/2010/main" val="0"/>
@@ -884,7 +1327,7 @@
                   <pic:spPr>
                     <a:xfrm>
                       <a:off x="0" y="0"/>
-                      <a:ext cx="4614633" cy="3437363"/>
+                      <a:ext cx="3141431" cy="2340000"/>
                     </a:xfrm>
                     <a:prstGeom prst="rect">
                       <a:avLst/>
@@ -899,6 +1342,20 @@
     </w:p>
     <w:p>
       <w:pPr>
+        <w:widowControl/>
+        <w:rPr>
+          <w:rFonts w:ascii="Times New Roman" w:eastAsia="標楷體" w:hAnsi="Times New Roman"/>
+        </w:rPr>
+      </w:pPr>
+      <w:r>
+        <w:rPr>
+          <w:rFonts w:ascii="Times New Roman" w:eastAsia="標楷體" w:hAnsi="Times New Roman"/>
+        </w:rPr>
+        <w:br w:type="page"/>
+      </w:r>
+    </w:p>
+    <w:p>
+      <w:pPr>
         <w:pStyle w:val="ab"/>
         <w:numPr>
           <w:ilvl w:val="2"/>
@@ -906,54 +1363,145 @@
         </w:numPr>
         <w:ind w:leftChars="0"/>
         <w:rPr>
-          <w:rFonts w:ascii="標楷體" w:eastAsia="標楷體" w:hAnsi="標楷體" w:hint="eastAsia"/>
+          <w:rFonts w:ascii="Times New Roman" w:eastAsia="標楷體" w:hAnsi="Times New Roman"/>
         </w:rPr>
       </w:pPr>
       <w:r>
         <w:rPr>
-          <w:rFonts w:ascii="標楷體" w:eastAsia="標楷體" w:hAnsi="標楷體" w:hint="eastAsia"/>
-        </w:rPr>
-        <w:t>鍵盤按下A、D鍵：左右捲動背景(背景圖長度需大於640)</w:t>
-      </w:r>
-      <w:r>
-        <w:rPr>
-          <w:rFonts w:ascii="標楷體" w:eastAsia="標楷體" w:hAnsi="標楷體"/>
+          <w:rFonts w:ascii="Times New Roman" w:eastAsia="標楷體" w:hAnsi="Times New Roman" w:hint="eastAsia"/>
+        </w:rPr>
+        <w:lastRenderedPageBreak/>
+        <w:t>鍵盤按下</w:t>
+      </w:r>
+      <w:r>
+        <w:rPr>
+          <w:rFonts w:ascii="Times New Roman" w:eastAsia="標楷體" w:hAnsi="Times New Roman" w:hint="eastAsia"/>
+        </w:rPr>
+        <w:t>A</w:t>
+      </w:r>
+      <w:r>
+        <w:rPr>
+          <w:rFonts w:ascii="Times New Roman" w:eastAsia="標楷體" w:hAnsi="Times New Roman" w:hint="eastAsia"/>
+        </w:rPr>
+        <w:t>、</w:t>
+      </w:r>
+      <w:r>
+        <w:rPr>
+          <w:rFonts w:ascii="Times New Roman" w:eastAsia="標楷體" w:hAnsi="Times New Roman" w:hint="eastAsia"/>
+        </w:rPr>
+        <w:t>D</w:t>
+      </w:r>
+      <w:r>
+        <w:rPr>
+          <w:rFonts w:ascii="Times New Roman" w:eastAsia="標楷體" w:hAnsi="Times New Roman" w:hint="eastAsia"/>
+        </w:rPr>
+        <w:t>鍵：左右捲動背景</w:t>
+      </w:r>
+      <w:r>
+        <w:rPr>
+          <w:rFonts w:ascii="Times New Roman" w:eastAsia="標楷體" w:hAnsi="Times New Roman" w:hint="eastAsia"/>
+        </w:rPr>
+        <w:t>(</w:t>
+      </w:r>
+      <w:r>
+        <w:rPr>
+          <w:rFonts w:ascii="Times New Roman" w:eastAsia="標楷體" w:hAnsi="Times New Roman" w:hint="eastAsia"/>
+        </w:rPr>
+        <w:t>背景圖長度需大於</w:t>
+      </w:r>
+      <w:r>
+        <w:rPr>
+          <w:rFonts w:ascii="Times New Roman" w:eastAsia="標楷體" w:hAnsi="Times New Roman" w:hint="eastAsia"/>
+        </w:rPr>
+        <w:t>640)</w:t>
+      </w:r>
+      <w:r>
+        <w:rPr>
+          <w:rFonts w:ascii="Times New Roman" w:eastAsia="標楷體" w:hAnsi="Times New Roman"/>
         </w:rPr>
         <w:br/>
       </w:r>
       <w:r>
         <w:rPr>
-          <w:rFonts w:ascii="標楷體" w:eastAsia="標楷體" w:hAnsi="標楷體" w:hint="eastAsia"/>
-        </w:rPr>
-        <w:t>鍵盤按下Tab鍵：查看目前地圖的編號</w:t>
-      </w:r>
-      <w:r>
-        <w:rPr>
-          <w:rFonts w:ascii="標楷體" w:eastAsia="標楷體" w:hAnsi="標楷體"/>
+          <w:rFonts w:ascii="Times New Roman" w:eastAsia="標楷體" w:hAnsi="Times New Roman" w:hint="eastAsia"/>
+        </w:rPr>
+        <w:t>鍵盤按下</w:t>
+      </w:r>
+      <w:r>
+        <w:rPr>
+          <w:rFonts w:ascii="Times New Roman" w:eastAsia="標楷體" w:hAnsi="Times New Roman" w:hint="eastAsia"/>
+        </w:rPr>
+        <w:t>Tab</w:t>
+      </w:r>
+      <w:r>
+        <w:rPr>
+          <w:rFonts w:ascii="Times New Roman" w:eastAsia="標楷體" w:hAnsi="Times New Roman" w:hint="eastAsia"/>
+        </w:rPr>
+        <w:t>鍵：查看目前地圖的編號</w:t>
+      </w:r>
+      <w:r>
+        <w:rPr>
+          <w:rFonts w:ascii="Times New Roman" w:eastAsia="標楷體" w:hAnsi="Times New Roman"/>
         </w:rPr>
         <w:br/>
       </w:r>
       <w:r>
         <w:rPr>
-          <w:rFonts w:ascii="標楷體" w:eastAsia="標楷體" w:hAnsi="標楷體" w:hint="eastAsia"/>
-        </w:rPr>
-        <w:t>鍵盤按下S鍵：儲存目前地圖(新地圖需儲存在RES\\Map\\Information)</w:t>
-      </w:r>
-      <w:r>
-        <w:rPr>
-          <w:rFonts w:ascii="標楷體" w:eastAsia="標楷體" w:hAnsi="標楷體"/>
+          <w:rFonts w:ascii="Times New Roman" w:eastAsia="標楷體" w:hAnsi="Times New Roman" w:hint="eastAsia"/>
+        </w:rPr>
+        <w:t>鍵盤按下</w:t>
+      </w:r>
+      <w:r>
+        <w:rPr>
+          <w:rFonts w:ascii="Times New Roman" w:eastAsia="標楷體" w:hAnsi="Times New Roman" w:hint="eastAsia"/>
+        </w:rPr>
+        <w:t>S</w:t>
+      </w:r>
+      <w:r>
+        <w:rPr>
+          <w:rFonts w:ascii="Times New Roman" w:eastAsia="標楷體" w:hAnsi="Times New Roman" w:hint="eastAsia"/>
+        </w:rPr>
+        <w:t>鍵：儲存目前地圖</w:t>
+      </w:r>
+      <w:r>
+        <w:rPr>
+          <w:rFonts w:ascii="Times New Roman" w:eastAsia="標楷體" w:hAnsi="Times New Roman"/>
         </w:rPr>
         <w:br/>
       </w:r>
       <w:r>
         <w:rPr>
-          <w:rFonts w:ascii="標楷體" w:eastAsia="標楷體" w:hAnsi="標楷體"/>
+          <w:rFonts w:ascii="Times New Roman" w:eastAsia="標楷體" w:hAnsi="Times New Roman" w:hint="eastAsia"/>
+        </w:rPr>
+        <w:t>(</w:t>
+      </w:r>
+      <w:r>
+        <w:rPr>
+          <w:rFonts w:ascii="Times New Roman" w:eastAsia="標楷體" w:hAnsi="Times New Roman" w:hint="eastAsia"/>
+        </w:rPr>
+        <w:t>新地圖需儲存在</w:t>
+      </w:r>
+      <w:r>
+        <w:rPr>
+          <w:rFonts w:ascii="Times New Roman" w:eastAsia="標楷體" w:hAnsi="Times New Roman" w:hint="eastAsia"/>
+        </w:rPr>
+        <w:t>RES\\Map\\Information)</w:t>
+      </w:r>
+      <w:r>
+        <w:rPr>
+          <w:rFonts w:ascii="Times New Roman" w:eastAsia="標楷體" w:hAnsi="Times New Roman"/>
+        </w:rPr>
+        <w:br/>
+      </w:r>
+      <w:r>
+        <w:rPr>
+          <w:rFonts w:ascii="Times New Roman" w:eastAsia="標楷體" w:hAnsi="Times New Roman"/>
           <w:noProof/>
         </w:rPr>
         <w:drawing>
-          <wp:inline distT="0" distB="0" distL="0" distR="0" wp14:anchorId="63E3B837" wp14:editId="51689B6C">
-            <wp:extent cx="4592159" cy="3443844"/>
-            <wp:effectExtent l="0" t="0" r="0" b="4445"/>
+          <wp:inline distT="0" distB="0" distL="0" distR="0" wp14:anchorId="63E3B837" wp14:editId="51E5ECD2">
+            <wp:extent cx="3120250" cy="2340000"/>
+            <wp:effectExtent l="0" t="0" r="4445" b="3175"/>
             <wp:docPr id="16" name="圖片 16"/>
             <wp:cNvGraphicFramePr>
               <a:graphicFrameLocks xmlns:a="http://schemas.openxmlformats.org/drawingml/2006/main" noChangeAspect="1"/>
@@ -966,7 +1514,7 @@
                     <pic:cNvPicPr/>
                   </pic:nvPicPr>
                   <pic:blipFill>
-                    <a:blip r:embed="rId16">
+                    <a:blip r:embed="rId18" cstate="print">
                       <a:extLst>
                         <a:ext uri="{28A0092B-C50C-407E-A947-70E740481C1C}">
                           <a14:useLocalDpi xmlns:a14="http://schemas.microsoft.com/office/drawing/2010/main" val="0"/>
@@ -980,7 +1528,7 @@
                   <pic:spPr>
                     <a:xfrm>
                       <a:off x="0" y="0"/>
-                      <a:ext cx="4638747" cy="3478782"/>
+                      <a:ext cx="3120250" cy="2340000"/>
                     </a:xfrm>
                     <a:prstGeom prst="rect">
                       <a:avLst/>
@@ -997,7 +1545,7 @@
       <w:pPr>
         <w:pStyle w:val="ab"/>
         <w:numPr>
-          <w:ilvl w:val="0"/>
+          <w:ilvl w:val="1"/>
           <w:numId w:val="1"/>
         </w:numPr>
         <w:ind w:leftChars="0"/>
@@ -1007,27 +1555,64 @@
       </w:pPr>
       <w:r>
         <w:rPr>
-          <w:rFonts w:ascii="標楷體" w:eastAsia="標楷體" w:hAnsi="標楷體" w:hint="eastAsia"/>
-        </w:rPr>
-        <w:lastRenderedPageBreak/>
-        <w:t>密技</w:t>
-      </w:r>
-      <w:r>
-        <w:rPr>
-          <w:rFonts w:ascii="標楷體" w:eastAsia="標楷體" w:hAnsi="標楷體"/>
+          <w:rFonts w:ascii="Times New Roman" w:eastAsia="標楷體" w:hAnsi="Times New Roman" w:hint="eastAsia"/>
+        </w:rPr>
+        <w:t>回顧結局</w:t>
+      </w:r>
+      <w:r>
+        <w:rPr>
+          <w:rFonts w:ascii="Times New Roman" w:eastAsia="標楷體" w:hAnsi="Times New Roman"/>
         </w:rPr>
         <w:br/>
       </w:r>
       <w:r>
         <w:rPr>
-          <w:rFonts w:ascii="標楷體" w:eastAsia="標楷體" w:hAnsi="標楷體" w:hint="eastAsia"/>
+          <w:rFonts w:ascii="Times New Roman" w:eastAsia="標楷體" w:hAnsi="Times New Roman" w:hint="eastAsia"/>
+        </w:rPr>
+        <w:t>在主選單中按下</w:t>
+      </w:r>
+      <w:r>
+        <w:rPr>
+          <w:rFonts w:ascii="Times New Roman" w:eastAsia="標楷體" w:hAnsi="Times New Roman" w:hint="eastAsia"/>
+          <w:u w:val="single"/>
+        </w:rPr>
+        <w:t>E</w:t>
+      </w:r>
+      <w:r>
+        <w:rPr>
+          <w:rFonts w:ascii="Times New Roman" w:eastAsia="標楷體" w:hAnsi="Times New Roman"/>
+          <w:u w:val="single"/>
+        </w:rPr>
+        <w:t>nding</w:t>
+      </w:r>
+      <w:r>
+        <w:rPr>
+          <w:rFonts w:ascii="Times New Roman" w:eastAsia="標楷體" w:hAnsi="Times New Roman" w:hint="eastAsia"/>
+        </w:rPr>
+        <w:t>，</w:t>
+      </w:r>
+      <w:r>
+        <w:rPr>
+          <w:rFonts w:ascii="Times New Roman" w:eastAsia="標楷體" w:hAnsi="Times New Roman" w:hint="eastAsia"/>
+        </w:rPr>
+        <w:t>即可進入此頁面</w:t>
+      </w:r>
+      <w:r>
+        <w:rPr>
+          <w:rFonts w:ascii="Times New Roman" w:eastAsia="標楷體" w:hAnsi="Times New Roman"/>
+        </w:rPr>
+        <w:br/>
+      </w:r>
+      <w:r>
+        <w:rPr>
+          <w:rFonts w:ascii="Times New Roman" w:eastAsia="標楷體" w:hAnsi="Times New Roman"/>
           <w:noProof/>
         </w:rPr>
         <w:drawing>
-          <wp:inline distT="0" distB="0" distL="0" distR="0" wp14:anchorId="4D4CB58C" wp14:editId="12DDA3F0">
-            <wp:extent cx="2221865" cy="2636373"/>
-            <wp:effectExtent l="0" t="0" r="6985" b="0"/>
-            <wp:docPr id="1" name="圖片 1"/>
+          <wp:inline distT="0" distB="0" distL="0" distR="0" wp14:anchorId="261CF14A" wp14:editId="24953FC0">
+            <wp:extent cx="3145121" cy="2340000"/>
+            <wp:effectExtent l="0" t="0" r="0" b="3175"/>
+            <wp:docPr id="6" name="圖片 6"/>
             <wp:cNvGraphicFramePr>
               <a:graphicFrameLocks xmlns:a="http://schemas.openxmlformats.org/drawingml/2006/main" noChangeAspect="1"/>
             </wp:cNvGraphicFramePr>
@@ -1035,36 +1620,36 @@
               <a:graphicData uri="http://schemas.openxmlformats.org/drawingml/2006/picture">
                 <pic:pic xmlns:pic="http://schemas.openxmlformats.org/drawingml/2006/picture">
                   <pic:nvPicPr>
-                    <pic:cNvPr id="1" name="2_16.bmp"/>
-                    <pic:cNvPicPr/>
+                    <pic:cNvPr id="0" name="Picture 1"/>
+                    <pic:cNvPicPr>
+                      <a:picLocks noChangeAspect="1" noChangeArrowheads="1"/>
+                    </pic:cNvPicPr>
                   </pic:nvPicPr>
-                  <pic:blipFill rotWithShape="1">
-                    <a:blip r:embed="rId17">
+                  <pic:blipFill>
+                    <a:blip r:embed="rId19">
                       <a:extLst>
                         <a:ext uri="{28A0092B-C50C-407E-A947-70E740481C1C}">
                           <a14:useLocalDpi xmlns:a14="http://schemas.microsoft.com/office/drawing/2010/main" val="0"/>
                         </a:ext>
                       </a:extLst>
                     </a:blip>
-                    <a:srcRect t="33338" r="57867"/>
-                    <a:stretch/>
+                    <a:srcRect/>
+                    <a:stretch>
+                      <a:fillRect/>
+                    </a:stretch>
                   </pic:blipFill>
                   <pic:spPr bwMode="auto">
                     <a:xfrm>
                       <a:off x="0" y="0"/>
-                      <a:ext cx="2222205" cy="2636776"/>
+                      <a:ext cx="3145121" cy="2340000"/>
                     </a:xfrm>
                     <a:prstGeom prst="rect">
                       <a:avLst/>
                     </a:prstGeom>
+                    <a:noFill/>
                     <a:ln>
                       <a:noFill/>
                     </a:ln>
-                    <a:extLst>
-                      <a:ext uri="{53640926-AAD7-44D8-BBD7-CCE9431645EC}">
-                        <a14:shadowObscured xmlns:a14="http://schemas.microsoft.com/office/drawing/2010/main"/>
-                      </a:ext>
-                    </a:extLst>
                   </pic:spPr>
                 </pic:pic>
               </a:graphicData>
@@ -1072,8 +1657,254 @@
           </wp:inline>
         </w:drawing>
       </w:r>
+      <w:r>
+        <w:rPr>
+          <w:rFonts w:ascii="Times New Roman" w:eastAsia="標楷體" w:hAnsi="Times New Roman"/>
+        </w:rPr>
+        <w:br/>
+      </w:r>
+      <w:r>
+        <w:rPr>
+          <w:rFonts w:ascii="標楷體" w:eastAsia="標楷體" w:hAnsi="標楷體" w:hint="eastAsia"/>
+        </w:rPr>
+        <w:t>↑</w:t>
+      </w:r>
+      <w:r>
+        <w:rPr>
+          <w:rFonts w:ascii="標楷體" w:eastAsia="標楷體" w:hAnsi="標楷體" w:hint="eastAsia"/>
+        </w:rPr>
+        <w:t xml:space="preserve"> </w:t>
+      </w:r>
+      <w:r>
+        <w:rPr>
+          <w:rFonts w:ascii="標楷體" w:eastAsia="標楷體" w:hAnsi="標楷體" w:hint="eastAsia"/>
+        </w:rPr>
+        <w:t>可透過滑鼠滾輪捲動頁面，瀏覽更多結局</w:t>
+      </w:r>
+      <w:r>
+        <w:rPr>
+          <w:rFonts w:ascii="標楷體" w:eastAsia="標楷體" w:hAnsi="標楷體" w:hint="eastAsia"/>
+        </w:rPr>
+        <w:t>，</w:t>
+      </w:r>
+      <w:r>
+        <w:rPr>
+          <w:rFonts w:ascii="標楷體" w:eastAsia="標楷體" w:hAnsi="標楷體"/>
+        </w:rPr>
+        <w:br/>
+      </w:r>
+      <w:r>
+        <w:rPr>
+          <w:rFonts w:ascii="標楷體" w:eastAsia="標楷體" w:hAnsi="標楷體" w:hint="eastAsia"/>
+        </w:rPr>
+        <w:t xml:space="preserve">   </w:t>
+      </w:r>
+      <w:r>
+        <w:rPr>
+          <w:rFonts w:ascii="標楷體" w:eastAsia="標楷體" w:hAnsi="標楷體" w:hint="eastAsia"/>
+        </w:rPr>
+        <w:t>已破過的結局可以點選</w:t>
+      </w:r>
+      <w:r>
+        <w:rPr>
+          <w:rFonts w:ascii="標楷體" w:eastAsia="標楷體" w:hAnsi="標楷體" w:hint="eastAsia"/>
+        </w:rPr>
+        <w:t>，</w:t>
+      </w:r>
+      <w:r>
+        <w:rPr>
+          <w:rFonts w:ascii="標楷體" w:eastAsia="標楷體" w:hAnsi="標楷體" w:hint="eastAsia"/>
+        </w:rPr>
+        <w:t>回顧</w:t>
+      </w:r>
+      <w:r>
+        <w:rPr>
+          <w:rFonts w:ascii="標楷體" w:eastAsia="標楷體" w:hAnsi="標楷體" w:hint="eastAsia"/>
+        </w:rPr>
+        <w:t>此結局</w:t>
+      </w:r>
+    </w:p>
+    <w:p>
+      <w:pPr>
+        <w:pStyle w:val="ab"/>
+        <w:numPr>
+          <w:ilvl w:val="0"/>
+          <w:numId w:val="1"/>
+        </w:numPr>
+        <w:ind w:leftChars="0"/>
+        <w:rPr>
+          <w:rFonts w:ascii="Times New Roman" w:eastAsia="標楷體" w:hAnsi="Times New Roman"/>
+        </w:rPr>
+      </w:pPr>
+      <w:r>
+        <w:rPr>
+          <w:rFonts w:ascii="Times New Roman" w:eastAsia="標楷體" w:hAnsi="Times New Roman" w:hint="eastAsia"/>
+        </w:rPr>
+        <w:t>密技</w:t>
+      </w:r>
+      <w:r>
+        <w:rPr>
+          <w:rFonts w:ascii="Times New Roman" w:eastAsia="標楷體" w:hAnsi="Times New Roman"/>
+        </w:rPr>
+        <w:br/>
+      </w:r>
+      <w:r>
+        <w:rPr>
+          <w:rFonts w:ascii="Times New Roman" w:eastAsia="標楷體" w:hAnsi="Times New Roman" w:hint="eastAsia"/>
+          <w:u w:val="single"/>
+        </w:rPr>
+        <w:t>U</w:t>
+      </w:r>
+      <w:r>
+        <w:rPr>
+          <w:rFonts w:ascii="Times New Roman" w:eastAsia="標楷體" w:hAnsi="Times New Roman" w:hint="eastAsia"/>
+          <w:b/>
+          <w:bCs/>
+        </w:rPr>
+        <w:t xml:space="preserve"> : </w:t>
+      </w:r>
+      <w:r>
+        <w:rPr>
+          <w:rFonts w:ascii="Times New Roman" w:eastAsia="標楷體" w:hAnsi="Times New Roman" w:hint="eastAsia"/>
+        </w:rPr>
+        <w:t>將時間</w:t>
+      </w:r>
+      <w:r>
+        <w:rPr>
+          <w:rFonts w:ascii="Times New Roman" w:eastAsia="標楷體" w:hAnsi="Times New Roman" w:hint="eastAsia"/>
+        </w:rPr>
+        <w:t>調整</w:t>
+      </w:r>
+      <w:r>
+        <w:rPr>
+          <w:rFonts w:ascii="Times New Roman" w:eastAsia="標楷體" w:hAnsi="Times New Roman" w:hint="eastAsia"/>
+        </w:rPr>
+        <w:t>至剩餘</w:t>
+      </w:r>
+      <w:r>
+        <w:rPr>
+          <w:rFonts w:ascii="Times New Roman" w:eastAsia="標楷體" w:hAnsi="Times New Roman" w:hint="eastAsia"/>
+        </w:rPr>
+        <w:t>5</w:t>
+      </w:r>
+      <w:r>
+        <w:rPr>
+          <w:rFonts w:ascii="Times New Roman" w:eastAsia="標楷體" w:hAnsi="Times New Roman" w:hint="eastAsia"/>
+        </w:rPr>
+        <w:t>秒</w:t>
+      </w:r>
+      <w:r>
+        <w:rPr>
+          <w:rFonts w:ascii="Times New Roman" w:eastAsia="標楷體" w:hAnsi="Times New Roman"/>
+        </w:rPr>
+        <w:br/>
+      </w:r>
+      <w:r>
+        <w:rPr>
+          <w:rFonts w:ascii="Times New Roman" w:eastAsia="標楷體" w:hAnsi="Times New Roman" w:hint="eastAsia"/>
+          <w:u w:val="single"/>
+        </w:rPr>
+        <w:t>K</w:t>
+      </w:r>
+      <w:r>
+        <w:rPr>
+          <w:rFonts w:ascii="Times New Roman" w:eastAsia="標楷體" w:hAnsi="Times New Roman" w:hint="eastAsia"/>
+          <w:b/>
+          <w:bCs/>
+        </w:rPr>
+        <w:t xml:space="preserve"> : </w:t>
+      </w:r>
+      <w:r>
+        <w:rPr>
+          <w:rFonts w:ascii="Times New Roman" w:eastAsia="標楷體" w:hAnsi="Times New Roman" w:hint="eastAsia"/>
+        </w:rPr>
+        <w:t>免除傷害</w:t>
+      </w:r>
+      <w:r>
+        <w:rPr>
+          <w:rFonts w:ascii="Times New Roman" w:eastAsia="標楷體" w:hAnsi="Times New Roman"/>
+        </w:rPr>
+        <w:br/>
+      </w:r>
+      <w:r>
+        <w:rPr>
+          <w:rFonts w:ascii="Times New Roman" w:eastAsia="標楷體" w:hAnsi="Times New Roman" w:hint="eastAsia"/>
+          <w:u w:val="single"/>
+        </w:rPr>
+        <w:t>T</w:t>
+      </w:r>
+      <w:r>
+        <w:rPr>
+          <w:rFonts w:ascii="Times New Roman" w:eastAsia="標楷體" w:hAnsi="Times New Roman" w:hint="eastAsia"/>
+          <w:b/>
+          <w:bCs/>
+        </w:rPr>
+        <w:t xml:space="preserve"> : </w:t>
+      </w:r>
+      <w:r>
+        <w:rPr>
+          <w:rFonts w:ascii="Times New Roman" w:eastAsia="標楷體" w:hAnsi="Times New Roman" w:hint="eastAsia"/>
+        </w:rPr>
+        <w:t>立即死亡</w:t>
+      </w:r>
+      <w:r>
+        <w:rPr>
+          <w:rFonts w:ascii="Times New Roman" w:eastAsia="標楷體" w:hAnsi="Times New Roman"/>
+          <w:b/>
+          <w:bCs/>
+        </w:rPr>
+        <w:br/>
+      </w:r>
+      <w:r>
+        <w:rPr>
+          <w:rFonts w:ascii="Times New Roman" w:eastAsia="標楷體" w:hAnsi="Times New Roman" w:hint="eastAsia"/>
+          <w:u w:val="single"/>
+        </w:rPr>
+        <w:t>滑鼠滾輪向上</w:t>
+      </w:r>
+      <w:r>
+        <w:rPr>
+          <w:rFonts w:ascii="Times New Roman" w:eastAsia="標楷體" w:hAnsi="Times New Roman" w:hint="eastAsia"/>
+          <w:b/>
+          <w:bCs/>
+        </w:rPr>
+        <w:t xml:space="preserve"> : </w:t>
+      </w:r>
+      <w:r>
+        <w:rPr>
+          <w:rFonts w:ascii="Times New Roman" w:eastAsia="標楷體" w:hAnsi="Times New Roman" w:hint="eastAsia"/>
+        </w:rPr>
+        <w:t>增加分數</w:t>
+      </w:r>
       <w:bookmarkStart w:id="0" w:name="_GoBack"/>
       <w:bookmarkEnd w:id="0"/>
+      <w:r>
+        <w:rPr>
+          <w:rFonts w:ascii="Times New Roman" w:eastAsia="標楷體" w:hAnsi="Times New Roman"/>
+        </w:rPr>
+        <w:br/>
+      </w:r>
+      <w:r>
+        <w:rPr>
+          <w:rFonts w:ascii="Times New Roman" w:eastAsia="標楷體" w:hAnsi="Times New Roman" w:hint="eastAsia"/>
+          <w:u w:val="single"/>
+        </w:rPr>
+        <w:t>滑鼠滾輪向上</w:t>
+      </w:r>
+      <w:r>
+        <w:rPr>
+          <w:rFonts w:ascii="Times New Roman" w:eastAsia="標楷體" w:hAnsi="Times New Roman" w:hint="eastAsia"/>
+          <w:b/>
+          <w:bCs/>
+        </w:rPr>
+        <w:t xml:space="preserve"> : </w:t>
+      </w:r>
+      <w:r>
+        <w:rPr>
+          <w:rFonts w:ascii="Times New Roman" w:eastAsia="標楷體" w:hAnsi="Times New Roman" w:hint="eastAsia"/>
+        </w:rPr>
+        <w:t>減少分數</w:t>
+      </w:r>
     </w:p>
     <w:sectPr>
       <w:pgSz w:w="11906" w:h="16838"/>
@@ -1083,6 +1914,44 @@
     </w:sectPr>
   </w:body>
 </w:document>
+</file>
+
+<file path=word/endnotes.xml><?xml version="1.0" encoding="utf-8"?>
+<w:endnotes xmlns:wpc="http://schemas.microsoft.com/office/word/2010/wordprocessingCanvas" xmlns:cx="http://schemas.microsoft.com/office/drawing/2014/chartex" xmlns:cx1="http://schemas.microsoft.com/office/drawing/2015/9/8/chartex" xmlns:cx2="http://schemas.microsoft.com/office/drawing/2015/10/21/chartex" xmlns:cx3="http://schemas.microsoft.com/office/drawing/2016/5/9/chartex" xmlns:cx4="http://schemas.microsoft.com/office/drawing/2016/5/10/chartex" xmlns:cx5="http://schemas.microsoft.com/office/drawing/2016/5/11/chartex" xmlns:cx6="http://schemas.microsoft.com/office/drawing/2016/5/12/chartex" xmlns:cx7="http://schemas.microsoft.com/office/drawing/2016/5/13/chartex" xmlns:cx8="http://schemas.microsoft.com/office/drawing/2016/5/14/chartex" xmlns:mc="http://schemas.openxmlformats.org/markup-compatibility/2006" xmlns:aink="http://schemas.microsoft.com/office/drawing/2016/ink" xmlns:am3d="http://schemas.microsoft.com/office/drawing/2017/model3d" xmlns:o="urn:schemas-microsoft-com:office:office" xmlns:r="http://schemas.openxmlformats.org/officeDocument/2006/relationships" xmlns:m="http://schemas.openxmlformats.org/officeDocument/2006/math" xmlns:v="urn:schemas-microsoft-com:vml" xmlns:wp14="http://schemas.microsoft.com/office/word/2010/wordprocessingDrawing" xmlns:wp="http://schemas.openxmlformats.org/drawingml/2006/wordprocessingDrawing" xmlns:w10="urn:schemas-microsoft-com:office:word" xmlns:w="http://schemas.openxmlformats.org/wordprocessingml/2006/main" xmlns:w14="http://schemas.microsoft.com/office/word/2010/wordml" xmlns:w15="http://schemas.microsoft.com/office/word/2012/wordml" xmlns:w16cid="http://schemas.microsoft.com/office/word/2016/wordml/cid" xmlns:w16se="http://schemas.microsoft.com/office/word/2015/wordml/symex" xmlns:wpg="http://schemas.microsoft.com/office/word/2010/wordprocessingGroup" xmlns:wpi="http://schemas.microsoft.com/office/word/2010/wordprocessingInk" xmlns:wne="http://schemas.microsoft.com/office/word/2006/wordml" xmlns:wps="http://schemas.microsoft.com/office/word/2010/wordprocessingShape" mc:Ignorable="w14 w15 w16se w16cid wp14">
+  <w:endnote w:type="separator" w:id="-1">
+    <w:p>
+      <w:r>
+        <w:separator/>
+      </w:r>
+    </w:p>
+  </w:endnote>
+  <w:endnote w:type="continuationSeparator" w:id="0">
+    <w:p>
+      <w:r>
+        <w:continuationSeparator/>
+      </w:r>
+    </w:p>
+  </w:endnote>
+</w:endnotes>
+</file>
+
+<file path=word/footnotes.xml><?xml version="1.0" encoding="utf-8"?>
+<w:footnotes xmlns:wpc="http://schemas.microsoft.com/office/word/2010/wordprocessingCanvas" xmlns:cx="http://schemas.microsoft.com/office/drawing/2014/chartex" xmlns:cx1="http://schemas.microsoft.com/office/drawing/2015/9/8/chartex" xmlns:cx2="http://schemas.microsoft.com/office/drawing/2015/10/21/chartex" xmlns:cx3="http://schemas.microsoft.com/office/drawing/2016/5/9/chartex" xmlns:cx4="http://schemas.microsoft.com/office/drawing/2016/5/10/chartex" xmlns:cx5="http://schemas.microsoft.com/office/drawing/2016/5/11/chartex" xmlns:cx6="http://schemas.microsoft.com/office/drawing/2016/5/12/chartex" xmlns:cx7="http://schemas.microsoft.com/office/drawing/2016/5/13/chartex" xmlns:cx8="http://schemas.microsoft.com/office/drawing/2016/5/14/chartex" xmlns:mc="http://schemas.openxmlformats.org/markup-compatibility/2006" xmlns:aink="http://schemas.microsoft.com/office/drawing/2016/ink" xmlns:am3d="http://schemas.microsoft.com/office/drawing/2017/model3d" xmlns:o="urn:schemas-microsoft-com:office:office" xmlns:r="http://schemas.openxmlformats.org/officeDocument/2006/relationships" xmlns:m="http://schemas.openxmlformats.org/officeDocument/2006/math" xmlns:v="urn:schemas-microsoft-com:vml" xmlns:wp14="http://schemas.microsoft.com/office/word/2010/wordprocessingDrawing" xmlns:wp="http://schemas.openxmlformats.org/drawingml/2006/wordprocessingDrawing" xmlns:w10="urn:schemas-microsoft-com:office:word" xmlns:w="http://schemas.openxmlformats.org/wordprocessingml/2006/main" xmlns:w14="http://schemas.microsoft.com/office/word/2010/wordml" xmlns:w15="http://schemas.microsoft.com/office/word/2012/wordml" xmlns:w16cid="http://schemas.microsoft.com/office/word/2016/wordml/cid" xmlns:w16se="http://schemas.microsoft.com/office/word/2015/wordml/symex" xmlns:wpg="http://schemas.microsoft.com/office/word/2010/wordprocessingGroup" xmlns:wpi="http://schemas.microsoft.com/office/word/2010/wordprocessingInk" xmlns:wne="http://schemas.microsoft.com/office/word/2006/wordml" xmlns:wps="http://schemas.microsoft.com/office/word/2010/wordprocessingShape" mc:Ignorable="w14 w15 w16se w16cid wp14">
+  <w:footnote w:type="separator" w:id="-1">
+    <w:p>
+      <w:r>
+        <w:separator/>
+      </w:r>
+    </w:p>
+  </w:footnote>
+  <w:footnote w:type="continuationSeparator" w:id="0">
+    <w:p>
+      <w:r>
+        <w:continuationSeparator/>
+      </w:r>
+    </w:p>
+  </w:footnote>
+</w:footnotes>
 </file>
 
 <file path=word/numbering.xml><?xml version="1.0" encoding="utf-8"?>
@@ -1708,6 +2577,66 @@
       <w:ind w:leftChars="200" w:left="480"/>
     </w:pPr>
   </w:style>
+  <w:style w:type="paragraph" w:styleId="ac">
+    <w:name w:val="header"/>
+    <w:basedOn w:val="a"/>
+    <w:link w:val="ad"/>
+    <w:uiPriority w:val="99"/>
+    <w:unhideWhenUsed/>
+    <w:rsid w:val="00C921A7"/>
+    <w:pPr>
+      <w:tabs>
+        <w:tab w:val="center" w:pos="4153"/>
+        <w:tab w:val="right" w:pos="8306"/>
+      </w:tabs>
+      <w:snapToGrid w:val="0"/>
+    </w:pPr>
+    <w:rPr>
+      <w:sz w:val="20"/>
+      <w:szCs w:val="20"/>
+    </w:rPr>
+  </w:style>
+  <w:style w:type="character" w:customStyle="1" w:styleId="ad">
+    <w:name w:val="頁首 字元"/>
+    <w:basedOn w:val="a0"/>
+    <w:link w:val="ac"/>
+    <w:uiPriority w:val="99"/>
+    <w:rsid w:val="00C921A7"/>
+    <w:rPr>
+      <w:sz w:val="20"/>
+      <w:szCs w:val="20"/>
+    </w:rPr>
+  </w:style>
+  <w:style w:type="paragraph" w:styleId="ae">
+    <w:name w:val="footer"/>
+    <w:basedOn w:val="a"/>
+    <w:link w:val="af"/>
+    <w:uiPriority w:val="99"/>
+    <w:unhideWhenUsed/>
+    <w:rsid w:val="00C921A7"/>
+    <w:pPr>
+      <w:tabs>
+        <w:tab w:val="center" w:pos="4153"/>
+        <w:tab w:val="right" w:pos="8306"/>
+      </w:tabs>
+      <w:snapToGrid w:val="0"/>
+    </w:pPr>
+    <w:rPr>
+      <w:sz w:val="20"/>
+      <w:szCs w:val="20"/>
+    </w:rPr>
+  </w:style>
+  <w:style w:type="character" w:customStyle="1" w:styleId="af">
+    <w:name w:val="頁尾 字元"/>
+    <w:basedOn w:val="a0"/>
+    <w:link w:val="ae"/>
+    <w:uiPriority w:val="99"/>
+    <w:rsid w:val="00C921A7"/>
+    <w:rPr>
+      <w:sz w:val="20"/>
+      <w:szCs w:val="20"/>
+    </w:rPr>
+  </w:style>
 </w:styles>
 </file>
 

</xml_diff>